<commit_message>
updated incident response plan (root cause can initiate requirement review)
</commit_message>
<xml_diff>
--- a/source/reference_documents/secondary_documents/foundation phase/Incident Response Plan/Incident Response Plan.docx
+++ b/source/reference_documents/secondary_documents/foundation phase/Incident Response Plan/Incident Response Plan.docx
@@ -28,7 +28,7 @@
         <w:t xml:space="preserve">Version </w:t>
       </w:r>
       <w:r>
-        <w:t>6</w:t>
+        <w:t>7</w:t>
       </w:r>
     </w:p>
     <w:p>
@@ -48,7 +48,7 @@
         <w:rPr>
           <w:noProof/>
         </w:rPr>
-        <w:t>11/15/21 9:00 AM</w:t>
+        <w:t>12/13/21 9:28 AM</w:t>
       </w:r>
       <w:r>
         <w:fldChar w:fldCharType="end"/>
@@ -315,9 +315,9 @@
           <w:noProof/>
         </w:rPr>
         <w:drawing>
-          <wp:inline distT="0" distB="0" distL="0" distR="0" wp14:anchorId="42011E6F" wp14:editId="25B97D30">
-            <wp:extent cx="5943600" cy="1957826"/>
-            <wp:effectExtent l="0" t="0" r="0" b="0"/>
+          <wp:inline distT="0" distB="0" distL="0" distR="0" wp14:anchorId="42011E6F" wp14:editId="328315A5">
+            <wp:extent cx="5941752" cy="1957826"/>
+            <wp:effectExtent l="0" t="0" r="1905" b="0"/>
             <wp:docPr id="7" name="Picture 7"/>
             <wp:cNvGraphicFramePr>
               <a:graphicFrameLocks xmlns:a="http://schemas.openxmlformats.org/drawingml/2006/main" noChangeAspect="1"/>
@@ -344,7 +344,7 @@
                   <pic:spPr>
                     <a:xfrm>
                       <a:off x="0" y="0"/>
-                      <a:ext cx="5943600" cy="1957826"/>
+                      <a:ext cx="5941752" cy="1957826"/>
                     </a:xfrm>
                     <a:prstGeom prst="rect">
                       <a:avLst/>
@@ -2706,9 +2706,9 @@
           <w:noProof/>
         </w:rPr>
         <w:drawing>
-          <wp:inline distT="0" distB="0" distL="0" distR="0" wp14:anchorId="10E88197" wp14:editId="04AF9C34">
-            <wp:extent cx="4158966" cy="4230672"/>
-            <wp:effectExtent l="0" t="0" r="0" b="0"/>
+          <wp:inline distT="0" distB="0" distL="0" distR="0" wp14:anchorId="10E88197" wp14:editId="54D36E71">
+            <wp:extent cx="4150998" cy="4230672"/>
+            <wp:effectExtent l="0" t="0" r="1905" b="0"/>
             <wp:docPr id="4" name="Picture 4"/>
             <wp:cNvGraphicFramePr>
               <a:graphicFrameLocks xmlns:a="http://schemas.openxmlformats.org/drawingml/2006/main" noChangeAspect="1"/>
@@ -2735,7 +2735,7 @@
                   <pic:spPr>
                     <a:xfrm>
                       <a:off x="0" y="0"/>
-                      <a:ext cx="4158966" cy="4230672"/>
+                      <a:ext cx="4150998" cy="4230672"/>
                     </a:xfrm>
                     <a:prstGeom prst="rect">
                       <a:avLst/>
@@ -2873,6 +2873,63 @@
       <w:r>
         <w:t xml:space="preserve"> notification will be generated.</w:t>
       </w:r>
+      <w:r>
+        <w:t xml:space="preserve"> </w:t>
+      </w:r>
+      <w:r>
+        <w:t>If the vulnerability is reproducible</w:t>
+      </w:r>
+      <w:r>
+        <w:t>, a</w:t>
+      </w:r>
+      <w:r>
+        <w:t xml:space="preserve"> </w:t>
+      </w:r>
+      <w:r>
+        <w:rPr>
+          <w:b/>
+          <w:bCs/>
+        </w:rPr>
+        <w:t>R</w:t>
+      </w:r>
+      <w:r>
+        <w:rPr>
+          <w:b/>
+          <w:bCs/>
+        </w:rPr>
+        <w:t xml:space="preserve">oot </w:t>
+      </w:r>
+      <w:r>
+        <w:rPr>
+          <w:b/>
+          <w:bCs/>
+        </w:rPr>
+        <w:t>C</w:t>
+      </w:r>
+      <w:r>
+        <w:rPr>
+          <w:b/>
+          <w:bCs/>
+        </w:rPr>
+        <w:t xml:space="preserve">aused </w:t>
+      </w:r>
+      <w:r>
+        <w:rPr>
+          <w:b/>
+          <w:bCs/>
+        </w:rPr>
+        <w:t>T</w:t>
+      </w:r>
+      <w:r>
+        <w:rPr>
+          <w:b/>
+          <w:bCs/>
+        </w:rPr>
+        <w:t>hreat</w:t>
+      </w:r>
+      <w:r>
+        <w:t xml:space="preserve"> is produced.</w:t>
+      </w:r>
     </w:p>
     <w:p>
       <w:pPr>
@@ -2880,58 +2937,37 @@
         <w:jc w:val="both"/>
       </w:pPr>
       <w:r>
-        <w:t>If the vulnerability is reproducible</w:t>
-      </w:r>
-      <w:r>
-        <w:t>, a</w:t>
-      </w:r>
-      <w:r>
-        <w:t xml:space="preserve"> </w:t>
-      </w:r>
-      <w:r>
-        <w:rPr>
-          <w:b/>
-          <w:bCs/>
-        </w:rPr>
-        <w:t>R</w:t>
-      </w:r>
-      <w:r>
-        <w:rPr>
-          <w:b/>
-          <w:bCs/>
-        </w:rPr>
-        <w:t xml:space="preserve">oot </w:t>
-      </w:r>
-      <w:r>
-        <w:rPr>
-          <w:b/>
-          <w:bCs/>
-        </w:rPr>
-        <w:t>C</w:t>
-      </w:r>
-      <w:r>
-        <w:rPr>
-          <w:b/>
-          <w:bCs/>
-        </w:rPr>
-        <w:t xml:space="preserve">aused </w:t>
-      </w:r>
-      <w:r>
-        <w:rPr>
-          <w:b/>
-          <w:bCs/>
-        </w:rPr>
-        <w:t>T</w:t>
-      </w:r>
-      <w:r>
-        <w:rPr>
-          <w:b/>
-          <w:bCs/>
-        </w:rPr>
-        <w:t>hreat</w:t>
-      </w:r>
-      <w:r>
-        <w:t xml:space="preserve"> is produced.</w:t>
+        <w:t xml:space="preserve">If it is determined that the threat is not covered by established requirements, an </w:t>
+      </w:r>
+      <w:r>
+        <w:rPr>
+          <w:b/>
+          <w:bCs/>
+        </w:rPr>
+        <w:t>Unspecified Requirement</w:t>
+      </w:r>
+      <w:r>
+        <w:t xml:space="preserve"> notification will be generated. This will be taken up as input to the by either the </w:t>
+      </w:r>
+      <w:r>
+        <w:rPr>
+          <w:b/>
+          <w:bCs/>
+        </w:rPr>
+        <w:t>Design Showing Security Considerations</w:t>
+      </w:r>
+      <w:r>
+        <w:t xml:space="preserve"> (requirement exists) or </w:t>
+      </w:r>
+      <w:r>
+        <w:rPr>
+          <w:b/>
+          <w:bCs/>
+        </w:rPr>
+        <w:t>Product-level Security Requirements</w:t>
+      </w:r>
+      <w:r>
+        <w:t xml:space="preserve"> (requirement does not exist) process.</w:t>
       </w:r>
     </w:p>
     <w:p>
@@ -2944,6 +2980,7 @@
           <w:bCs/>
           <w:color w:val="0070C0"/>
         </w:rPr>
+        <w:lastRenderedPageBreak/>
         <w:t>Note:</w:t>
       </w:r>
       <w:r>
@@ -2964,6 +3001,17 @@
       </w:r>
       <w:r>
         <w:t>.</w:t>
+      </w:r>
+    </w:p>
+    <w:p>
+      <w:pPr>
+        <w:rPr>
+          <w:sz w:val="32"/>
+          <w:szCs w:val="32"/>
+        </w:rPr>
+      </w:pPr>
+      <w:r>
+        <w:br w:type="page"/>
       </w:r>
     </w:p>
     <w:p>

</xml_diff>

<commit_message>
updated Incident Response Plan (forgot to include additional references)
</commit_message>
<xml_diff>
--- a/source/reference_documents/secondary_documents/foundation phase/Incident Response Plan/Incident Response Plan.docx
+++ b/source/reference_documents/secondary_documents/foundation phase/Incident Response Plan/Incident Response Plan.docx
@@ -28,7 +28,7 @@
         <w:t xml:space="preserve">Version </w:t>
       </w:r>
       <w:r>
-        <w:t>7</w:t>
+        <w:t>8</w:t>
       </w:r>
     </w:p>
     <w:p>
@@ -48,7 +48,7 @@
         <w:rPr>
           <w:noProof/>
         </w:rPr>
-        <w:t>12/13/21 9:28 AM</w:t>
+        <w:t>12/13/21 1:00 PM</w:t>
       </w:r>
       <w:r>
         <w:fldChar w:fldCharType="end"/>
@@ -2957,6 +2957,22 @@
         <w:t>Design Showing Security Considerations</w:t>
       </w:r>
       <w:r>
+        <w:rPr>
+          <w:b/>
+          <w:bCs/>
+        </w:rPr>
+        <w:t xml:space="preserve"> </w:t>
+      </w:r>
+      <w:r>
+        <w:rPr>
+          <w:b/>
+          <w:bCs/>
+          <w:color w:val="0070C0"/>
+          <w:vertAlign w:val="superscript"/>
+        </w:rPr>
+        <w:t>[13]</w:t>
+      </w:r>
+      <w:r>
         <w:t xml:space="preserve"> (requirement exists) or </w:t>
       </w:r>
       <w:r>
@@ -2965,6 +2981,22 @@
           <w:bCs/>
         </w:rPr>
         <w:t>Product-level Security Requirements</w:t>
+      </w:r>
+      <w:r>
+        <w:rPr>
+          <w:b/>
+          <w:bCs/>
+        </w:rPr>
+        <w:t xml:space="preserve"> </w:t>
+      </w:r>
+      <w:r>
+        <w:rPr>
+          <w:b/>
+          <w:bCs/>
+          <w:color w:val="0070C0"/>
+          <w:vertAlign w:val="superscript"/>
+        </w:rPr>
+        <w:t>[14]</w:t>
       </w:r>
       <w:r>
         <w:t xml:space="preserve"> (requirement does not exist) process.</w:t>
@@ -5196,6 +5228,84 @@
           <w:b/>
         </w:rPr>
         <w:t>Cybersecurity Monitoring Plan (</w:t>
+      </w:r>
+      <w:r>
+        <w:rPr>
+          <w:bCs/>
+        </w:rPr>
+        <w:t>AVCDL secondary document</w:t>
+      </w:r>
+      <w:r>
+        <w:rPr>
+          <w:bCs/>
+        </w:rPr>
+        <w:t>)</w:t>
+      </w:r>
+    </w:p>
+    <w:p>
+      <w:pPr>
+        <w:numPr>
+          <w:ilvl w:val="0"/>
+          <w:numId w:val="4"/>
+        </w:numPr>
+        <w:tabs>
+          <w:tab w:val="clear" w:pos="822"/>
+        </w:tabs>
+        <w:ind w:left="360"/>
+        <w:rPr>
+          <w:b/>
+        </w:rPr>
+      </w:pPr>
+      <w:r>
+        <w:rPr>
+          <w:b/>
+        </w:rPr>
+        <w:t>Design Showing Security Considerations</w:t>
+      </w:r>
+      <w:r>
+        <w:rPr>
+          <w:b/>
+        </w:rPr>
+        <w:t xml:space="preserve"> (</w:t>
+      </w:r>
+      <w:r>
+        <w:rPr>
+          <w:bCs/>
+        </w:rPr>
+        <w:t>AVCDL secondary document</w:t>
+      </w:r>
+      <w:r>
+        <w:rPr>
+          <w:bCs/>
+        </w:rPr>
+        <w:t>)</w:t>
+      </w:r>
+    </w:p>
+    <w:p>
+      <w:pPr>
+        <w:numPr>
+          <w:ilvl w:val="0"/>
+          <w:numId w:val="4"/>
+        </w:numPr>
+        <w:tabs>
+          <w:tab w:val="clear" w:pos="822"/>
+        </w:tabs>
+        <w:ind w:left="360"/>
+        <w:rPr>
+          <w:b/>
+        </w:rPr>
+      </w:pPr>
+      <w:r>
+        <w:rPr>
+          <w:b/>
+        </w:rPr>
+        <w:t>Product-level Security Requirements</w:t>
+      </w:r>
+      <w:r>
+        <w:rPr>
+          <w:b/>
+        </w:rPr>
+        <w:t xml:space="preserve"> (</w:t>
       </w:r>
       <w:r>
         <w:rPr>

</xml_diff>

<commit_message>
updated Incident Response Plan to include reference to CSAF
</commit_message>
<xml_diff>
--- a/source/reference_documents/secondary_documents/foundation phase/Incident Response Plan/Incident Response Plan.docx
+++ b/source/reference_documents/secondary_documents/foundation phase/Incident Response Plan/Incident Response Plan.docx
@@ -28,7 +28,7 @@
         <w:t xml:space="preserve">Version </w:t>
       </w:r>
       <w:r>
-        <w:t>8</w:t>
+        <w:t>9</w:t>
       </w:r>
     </w:p>
     <w:p>
@@ -48,7 +48,7 @@
         <w:rPr>
           <w:noProof/>
         </w:rPr>
-        <w:t>12/13/21 1:00 PM</w:t>
+        <w:t>2/14/22 10:03 AM</w:t>
       </w:r>
       <w:r>
         <w:fldChar w:fldCharType="end"/>
@@ -2238,6 +2238,9 @@
       <w:pPr>
         <w:spacing w:after="240"/>
         <w:jc w:val="both"/>
+        <w:rPr>
+          <w:lang w:val="en-US"/>
+        </w:rPr>
       </w:pPr>
       <w:r>
         <w:t xml:space="preserve">With the </w:t>
@@ -2329,10 +2332,46 @@
       </w:r>
       <w:r>
         <w:rPr>
+          <w:lang w:val="en-US"/>
+        </w:rPr>
+        <w:t>t</w:t>
+      </w:r>
+      <w:r>
+        <w:rPr>
+          <w:rFonts w:hint="eastAsia"/>
+          <w:lang w:val="en-US"/>
+        </w:rPr>
+        <w:t xml:space="preserve">he NIST </w:t>
+      </w:r>
+      <w:r>
+        <w:rPr>
+          <w:b/>
+          <w:bCs/>
+          <w:lang w:val="en-US"/>
+        </w:rPr>
+        <w:t xml:space="preserve">Security Content Automation Protocol </w:t>
+      </w:r>
+      <w:r>
+        <w:rPr>
+          <w:b/>
+          <w:bCs/>
+          <w:lang w:val="en-US"/>
+        </w:rPr>
+        <w:t>(</w:t>
+      </w:r>
+      <w:r>
+        <w:rPr>
           <w:b/>
           <w:bCs/>
         </w:rPr>
         <w:t>SCAP</w:t>
+      </w:r>
+      <w:r>
+        <w:rPr>
+          <w:b/>
+          <w:bCs/>
+        </w:rPr>
+        <w:t>)</w:t>
       </w:r>
       <w:r>
         <w:t xml:space="preserve"> </w:t>
@@ -2347,7 +2386,108 @@
         <w:t xml:space="preserve">[10] </w:t>
       </w:r>
       <w:r>
-        <w:t>is the preferred encoding for these reports.</w:t>
+        <w:rPr>
+          <w:rFonts w:hint="eastAsia"/>
+          <w:lang w:val="en-US"/>
+        </w:rPr>
+        <w:t xml:space="preserve">is the current standard for ingest by external entities. The more recent </w:t>
+      </w:r>
+      <w:r>
+        <w:rPr>
+          <w:b/>
+          <w:bCs/>
+          <w:lang w:val="en-US"/>
+        </w:rPr>
+        <w:t xml:space="preserve">Common Security Advisory Framework (CSAF) </w:t>
+      </w:r>
+      <w:r>
+        <w:rPr>
+          <w:b/>
+          <w:bCs/>
+          <w:color w:val="0070C0"/>
+          <w:vertAlign w:val="superscript"/>
+          <w:lang w:val="en-US"/>
+        </w:rPr>
+        <w:t>[</w:t>
+      </w:r>
+      <w:r>
+        <w:rPr>
+          <w:b/>
+          <w:bCs/>
+          <w:color w:val="0070C0"/>
+          <w:vertAlign w:val="superscript"/>
+          <w:lang w:val="en-US"/>
+        </w:rPr>
+        <w:t>15</w:t>
+      </w:r>
+      <w:r>
+        <w:rPr>
+          <w:b/>
+          <w:bCs/>
+          <w:color w:val="0070C0"/>
+          <w:vertAlign w:val="superscript"/>
+          <w:lang w:val="en-US"/>
+        </w:rPr>
+        <w:t>]</w:t>
+      </w:r>
+      <w:r>
+        <w:rPr>
+          <w:b/>
+          <w:bCs/>
+          <w:lang w:val="en-US"/>
+        </w:rPr>
+        <w:t xml:space="preserve"> </w:t>
+      </w:r>
+      <w:r>
+        <w:rPr>
+          <w:rFonts w:hint="eastAsia"/>
+          <w:lang w:val="en-US"/>
+        </w:rPr>
+        <w:t xml:space="preserve">also provides a format which is easily exchanged. It </w:t>
+      </w:r>
+      <w:r>
+        <w:rPr>
+          <w:lang w:val="en-US"/>
+        </w:rPr>
+        <w:t xml:space="preserve">is preferred as it </w:t>
+      </w:r>
+      <w:r>
+        <w:rPr>
+          <w:rFonts w:hint="eastAsia"/>
+          <w:lang w:val="en-US"/>
+        </w:rPr>
+        <w:t>has the advantage of being embodied as JSON rather than XML and provid</w:t>
+      </w:r>
+      <w:r>
+        <w:rPr>
+          <w:lang w:val="en-US"/>
+        </w:rPr>
+        <w:t>es</w:t>
+      </w:r>
+      <w:r>
+        <w:rPr>
+          <w:rFonts w:hint="eastAsia"/>
+          <w:lang w:val="en-US"/>
+        </w:rPr>
+        <w:t xml:space="preserve"> validation code</w:t>
+      </w:r>
+      <w:r>
+        <w:rPr>
+          <w:lang w:val="en-US"/>
+        </w:rPr>
+        <w:t xml:space="preserve"> for easier implementation</w:t>
+      </w:r>
+      <w:r>
+        <w:rPr>
+          <w:rFonts w:hint="eastAsia"/>
+          <w:lang w:val="en-US"/>
+        </w:rPr>
+        <w:t xml:space="preserve">. </w:t>
+      </w:r>
+    </w:p>
+    <w:p>
+      <w:r>
+        <w:br w:type="page"/>
       </w:r>
     </w:p>
     <w:p>
@@ -2355,6 +2495,7 @@
         <w:spacing w:after="240"/>
       </w:pPr>
       <w:r>
+        <w:lastRenderedPageBreak/>
         <w:t>Typical reports are:</w:t>
       </w:r>
     </w:p>
@@ -2405,7 +2546,6 @@
     </w:p>
     <w:p>
       <w:r>
-        <w:lastRenderedPageBreak/>
         <w:t xml:space="preserve">The security SME will also generate an </w:t>
       </w:r>
       <w:r>
@@ -5260,13 +5400,7 @@
         <w:rPr>
           <w:b/>
         </w:rPr>
-        <w:t>Design Showing Security Considerations</w:t>
-      </w:r>
-      <w:r>
-        <w:rPr>
-          <w:b/>
-        </w:rPr>
-        <w:t xml:space="preserve"> (</w:t>
+        <w:t>Design Showing Security Considerations (</w:t>
       </w:r>
       <w:r>
         <w:rPr>
@@ -5299,13 +5433,7 @@
         <w:rPr>
           <w:b/>
         </w:rPr>
-        <w:t>Product-level Security Requirements</w:t>
-      </w:r>
-      <w:r>
-        <w:rPr>
-          <w:b/>
-        </w:rPr>
-        <w:t xml:space="preserve"> (</w:t>
+        <w:t>Product-level Security Requirements (</w:t>
       </w:r>
       <w:r>
         <w:rPr>
@@ -5318,6 +5446,52 @@
           <w:bCs/>
         </w:rPr>
         <w:t>)</w:t>
+      </w:r>
+    </w:p>
+    <w:p>
+      <w:pPr>
+        <w:numPr>
+          <w:ilvl w:val="0"/>
+          <w:numId w:val="4"/>
+        </w:numPr>
+        <w:tabs>
+          <w:tab w:val="clear" w:pos="822"/>
+          <w:tab w:val="num" w:pos="720"/>
+        </w:tabs>
+        <w:ind w:left="360"/>
+        <w:rPr>
+          <w:b/>
+          <w:lang w:val="en-US"/>
+        </w:rPr>
+      </w:pPr>
+      <w:r>
+        <w:rPr>
+          <w:b/>
+          <w:bCs/>
+          <w:lang w:val="en-US"/>
+        </w:rPr>
+        <w:t xml:space="preserve">The Technical Specification for the Security Content Automation Protocol (SCAP) </w:t>
+      </w:r>
+      <w:hyperlink r:id="rId21" w:history="1">
+        <w:r>
+          <w:rPr>
+            <w:rStyle w:val="Hyperlink"/>
+            <w:rFonts w:ascii="Courier New" w:hAnsi="Courier New" w:cs="Courier New" w:hint="eastAsia"/>
+            <w:b/>
+            <w:bCs/>
+            <w:lang w:val="en-US"/>
+          </w:rPr>
+          <w:t>https://csrc.nist.gov/publications/detail/sp/800-126/rev-3/final</w:t>
+        </w:r>
+      </w:hyperlink>
+      <w:r>
+        <w:rPr>
+          <w:rFonts w:ascii="Courier New" w:hAnsi="Courier New" w:cs="Courier New"/>
+          <w:b/>
+          <w:bCs/>
+          <w:lang w:val="en-US"/>
+        </w:rPr>
+        <w:t xml:space="preserve"> </w:t>
       </w:r>
     </w:p>
     <w:p>
@@ -5718,6 +5892,119 @@
     </w:lvl>
   </w:abstractNum>
   <w:abstractNum w:abstractNumId="3" w15:restartNumberingAfterBreak="0">
+    <w:nsid w:val="60643A77"/>
+    <w:multiLevelType w:val="multilevel"/>
+    <w:tmpl w:val="6EB210E8"/>
+    <w:lvl w:ilvl="0">
+      <w:start w:val="1"/>
+      <w:numFmt w:val="decimal"/>
+      <w:lvlText w:val="%1."/>
+      <w:lvlJc w:val="left"/>
+      <w:pPr>
+        <w:tabs>
+          <w:tab w:val="num" w:pos="720"/>
+        </w:tabs>
+        <w:ind w:left="720" w:hanging="360"/>
+      </w:pPr>
+    </w:lvl>
+    <w:lvl w:ilvl="1" w:tentative="1">
+      <w:start w:val="1"/>
+      <w:numFmt w:val="decimal"/>
+      <w:lvlText w:val="%2."/>
+      <w:lvlJc w:val="left"/>
+      <w:pPr>
+        <w:tabs>
+          <w:tab w:val="num" w:pos="1440"/>
+        </w:tabs>
+        <w:ind w:left="1440" w:hanging="360"/>
+      </w:pPr>
+    </w:lvl>
+    <w:lvl w:ilvl="2" w:tentative="1">
+      <w:start w:val="1"/>
+      <w:numFmt w:val="decimal"/>
+      <w:lvlText w:val="%3."/>
+      <w:lvlJc w:val="left"/>
+      <w:pPr>
+        <w:tabs>
+          <w:tab w:val="num" w:pos="2160"/>
+        </w:tabs>
+        <w:ind w:left="2160" w:hanging="360"/>
+      </w:pPr>
+    </w:lvl>
+    <w:lvl w:ilvl="3" w:tentative="1">
+      <w:start w:val="1"/>
+      <w:numFmt w:val="decimal"/>
+      <w:lvlText w:val="%4."/>
+      <w:lvlJc w:val="left"/>
+      <w:pPr>
+        <w:tabs>
+          <w:tab w:val="num" w:pos="2880"/>
+        </w:tabs>
+        <w:ind w:left="2880" w:hanging="360"/>
+      </w:pPr>
+    </w:lvl>
+    <w:lvl w:ilvl="4" w:tentative="1">
+      <w:start w:val="1"/>
+      <w:numFmt w:val="decimal"/>
+      <w:lvlText w:val="%5."/>
+      <w:lvlJc w:val="left"/>
+      <w:pPr>
+        <w:tabs>
+          <w:tab w:val="num" w:pos="3600"/>
+        </w:tabs>
+        <w:ind w:left="3600" w:hanging="360"/>
+      </w:pPr>
+    </w:lvl>
+    <w:lvl w:ilvl="5" w:tentative="1">
+      <w:start w:val="1"/>
+      <w:numFmt w:val="decimal"/>
+      <w:lvlText w:val="%6."/>
+      <w:lvlJc w:val="left"/>
+      <w:pPr>
+        <w:tabs>
+          <w:tab w:val="num" w:pos="4320"/>
+        </w:tabs>
+        <w:ind w:left="4320" w:hanging="360"/>
+      </w:pPr>
+    </w:lvl>
+    <w:lvl w:ilvl="6" w:tentative="1">
+      <w:start w:val="1"/>
+      <w:numFmt w:val="decimal"/>
+      <w:lvlText w:val="%7."/>
+      <w:lvlJc w:val="left"/>
+      <w:pPr>
+        <w:tabs>
+          <w:tab w:val="num" w:pos="5040"/>
+        </w:tabs>
+        <w:ind w:left="5040" w:hanging="360"/>
+      </w:pPr>
+    </w:lvl>
+    <w:lvl w:ilvl="7" w:tentative="1">
+      <w:start w:val="1"/>
+      <w:numFmt w:val="decimal"/>
+      <w:lvlText w:val="%8."/>
+      <w:lvlJc w:val="left"/>
+      <w:pPr>
+        <w:tabs>
+          <w:tab w:val="num" w:pos="5760"/>
+        </w:tabs>
+        <w:ind w:left="5760" w:hanging="360"/>
+      </w:pPr>
+    </w:lvl>
+    <w:lvl w:ilvl="8" w:tentative="1">
+      <w:start w:val="1"/>
+      <w:numFmt w:val="decimal"/>
+      <w:lvlText w:val="%9."/>
+      <w:lvlJc w:val="left"/>
+      <w:pPr>
+        <w:tabs>
+          <w:tab w:val="num" w:pos="6480"/>
+        </w:tabs>
+        <w:ind w:left="6480" w:hanging="360"/>
+      </w:pPr>
+    </w:lvl>
+  </w:abstractNum>
+  <w:abstractNum w:abstractNumId="4" w15:restartNumberingAfterBreak="0">
     <w:nsid w:val="674B6EF5"/>
     <w:multiLevelType w:val="multilevel"/>
     <w:tmpl w:val="DEFCE3D4"/>
@@ -5830,7 +6117,7 @@
       </w:rPr>
     </w:lvl>
   </w:abstractNum>
-  <w:abstractNum w:abstractNumId="4" w15:restartNumberingAfterBreak="0">
+  <w:abstractNum w:abstractNumId="5" w15:restartNumberingAfterBreak="0">
     <w:nsid w:val="73AA01D8"/>
     <w:multiLevelType w:val="multilevel"/>
     <w:tmpl w:val="BCAA3EA4"/>
@@ -5971,7 +6258,7 @@
       </w:rPr>
     </w:lvl>
   </w:abstractNum>
-  <w:abstractNum w:abstractNumId="5" w15:restartNumberingAfterBreak="0">
+  <w:abstractNum w:abstractNumId="6" w15:restartNumberingAfterBreak="0">
     <w:nsid w:val="74BD3E78"/>
     <w:multiLevelType w:val="multilevel"/>
     <w:tmpl w:val="A05093B2"/>
@@ -6085,10 +6372,10 @@
     </w:lvl>
   </w:abstractNum>
   <w:num w:numId="1">
-    <w:abstractNumId w:val="3"/>
+    <w:abstractNumId w:val="4"/>
   </w:num>
   <w:num w:numId="2">
-    <w:abstractNumId w:val="5"/>
+    <w:abstractNumId w:val="6"/>
   </w:num>
   <w:num w:numId="3">
     <w:abstractNumId w:val="0"/>
@@ -6097,10 +6384,13 @@
     <w:abstractNumId w:val="2"/>
   </w:num>
   <w:num w:numId="5">
-    <w:abstractNumId w:val="4"/>
+    <w:abstractNumId w:val="5"/>
   </w:num>
   <w:num w:numId="6">
     <w:abstractNumId w:val="1"/>
+  </w:num>
+  <w:num w:numId="7">
+    <w:abstractNumId w:val="3"/>
   </w:num>
 </w:numbering>
 </file>
@@ -6621,7 +6911,6 @@
   <w:style w:type="character" w:default="1" w:styleId="DefaultParagraphFont">
     <w:name w:val="Default Paragraph Font"/>
     <w:uiPriority w:val="1"/>
-    <w:semiHidden/>
     <w:unhideWhenUsed/>
   </w:style>
   <w:style w:type="table" w:default="1" w:styleId="TableNormal">
@@ -6771,6 +7060,19 @@
     <w:uiPriority w:val="99"/>
     <w:semiHidden/>
     <w:rsid w:val="00955FE2"/>
+  </w:style>
+  <w:style w:type="paragraph" w:styleId="NormalWeb">
+    <w:name w:val="Normal (Web)"/>
+    <w:basedOn w:val="Normal"/>
+    <w:uiPriority w:val="99"/>
+    <w:semiHidden/>
+    <w:unhideWhenUsed/>
+    <w:rsid w:val="00767AD7"/>
+    <w:rPr>
+      <w:rFonts w:ascii="Times New Roman" w:hAnsi="Times New Roman" w:cs="Times New Roman"/>
+      <w:sz w:val="24"/>
+      <w:szCs w:val="24"/>
+    </w:rPr>
   </w:style>
 </w:styles>
 </file>

</xml_diff>

<commit_message>
updated Incident Response Plan secondary document (split triage / remediation activity)
</commit_message>
<xml_diff>
--- a/source/reference_documents/secondary_documents/foundation phase/Incident Response Plan/Incident Response Plan.docx
+++ b/source/reference_documents/secondary_documents/foundation phase/Incident Response Plan/Incident Response Plan.docx
@@ -28,7 +28,7 @@
         <w:t xml:space="preserve">Version </w:t>
       </w:r>
       <w:r>
-        <w:t>9</w:t>
+        <w:t>10</w:t>
       </w:r>
     </w:p>
     <w:p>
@@ -48,7 +48,7 @@
         <w:rPr>
           <w:noProof/>
         </w:rPr>
-        <w:t>2/14/22 10:03 AM</w:t>
+        <w:t>3/7/22 2:57 PM</w:t>
       </w:r>
       <w:r>
         <w:fldChar w:fldCharType="end"/>
@@ -155,7 +155,34 @@
         </w:rPr>
       </w:pPr>
       <w:r>
-        <w:t>This document is motivated by the need to have formal processes in place for the management of incidents affecting safety-critical, cyber-physical systems in the field for certification of compliance to standards such as ISO 21434 and 26262.</w:t>
+        <w:t xml:space="preserve">This document is motivated by the need to have formal processes in place for the management of incidents affecting safety-critical, cyber-physical systems in the field for certification of compliance to standards such as </w:t>
+      </w:r>
+      <w:r>
+        <w:rPr>
+          <w:b/>
+          <w:bCs/>
+        </w:rPr>
+        <w:t>ISO 21434</w:t>
+      </w:r>
+      <w:r>
+        <w:t xml:space="preserve"> and </w:t>
+      </w:r>
+      <w:r>
+        <w:rPr>
+          <w:b/>
+          <w:bCs/>
+        </w:rPr>
+        <w:t xml:space="preserve">ISO </w:t>
+      </w:r>
+      <w:r>
+        <w:rPr>
+          <w:b/>
+          <w:bCs/>
+        </w:rPr>
+        <w:t>26262</w:t>
+      </w:r>
+      <w:r>
+        <w:t>.</w:t>
       </w:r>
     </w:p>
     <w:p>
@@ -211,7 +238,39 @@
           <w:bCs/>
           <w:lang w:val="en-US"/>
         </w:rPr>
-        <w:t>Creative Commons Attribution-Share Alike (CC4-SA)</w:t>
+        <w:t>Creative Commons Attribution-Share Alike (CC</w:t>
+      </w:r>
+      <w:r>
+        <w:rPr>
+          <w:b/>
+          <w:bCs/>
+          <w:lang w:val="en-US"/>
+        </w:rPr>
+        <w:t xml:space="preserve"> BY</w:t>
+      </w:r>
+      <w:r>
+        <w:rPr>
+          <w:b/>
+          <w:bCs/>
+          <w:lang w:val="en-US"/>
+        </w:rPr>
+        <w:t>-SA</w:t>
+      </w:r>
+      <w:r>
+        <w:rPr>
+          <w:b/>
+          <w:bCs/>
+          <w:lang w:val="en-US"/>
+        </w:rPr>
+        <w:t>-4.0</w:t>
+      </w:r>
+      <w:r>
+        <w:rPr>
+          <w:b/>
+          <w:bCs/>
+          <w:lang w:val="en-US"/>
+        </w:rPr>
+        <w:t>)</w:t>
       </w:r>
       <w:r>
         <w:rPr>
@@ -315,9 +374,9 @@
           <w:noProof/>
         </w:rPr>
         <w:drawing>
-          <wp:inline distT="0" distB="0" distL="0" distR="0" wp14:anchorId="42011E6F" wp14:editId="328315A5">
-            <wp:extent cx="5941752" cy="1957826"/>
-            <wp:effectExtent l="0" t="0" r="1905" b="0"/>
+          <wp:inline distT="0" distB="0" distL="0" distR="0" wp14:anchorId="42011E6F" wp14:editId="55611BCD">
+            <wp:extent cx="5941752" cy="1811551"/>
+            <wp:effectExtent l="0" t="0" r="1905" b="5080"/>
             <wp:docPr id="7" name="Picture 7"/>
             <wp:cNvGraphicFramePr>
               <a:graphicFrameLocks xmlns:a="http://schemas.openxmlformats.org/drawingml/2006/main" noChangeAspect="1"/>
@@ -344,7 +403,7 @@
                   <pic:spPr>
                     <a:xfrm>
                       <a:off x="0" y="0"/>
-                      <a:ext cx="5941752" cy="1957826"/>
+                      <a:ext cx="5941752" cy="1811551"/>
                     </a:xfrm>
                     <a:prstGeom prst="rect">
                       <a:avLst/>
@@ -945,7 +1004,7 @@
     <w:p/>
     <w:tbl>
       <w:tblPr>
-        <w:tblW w:w="4400" w:type="dxa"/>
+        <w:tblW w:w="5300" w:type="dxa"/>
         <w:tblBorders>
           <w:top w:val="single" w:sz="8" w:space="0" w:color="000000"/>
           <w:left w:val="single" w:sz="8" w:space="0" w:color="000000"/>
@@ -959,7 +1018,7 @@
       </w:tblPr>
       <w:tblGrid>
         <w:gridCol w:w="1520"/>
-        <w:gridCol w:w="2880"/>
+        <w:gridCol w:w="3780"/>
       </w:tblGrid>
       <w:tr>
         <w:tc>
@@ -995,7 +1054,7 @@
         </w:tc>
         <w:tc>
           <w:tcPr>
-            <w:tcW w:w="2880" w:type="dxa"/>
+            <w:tcW w:w="3780" w:type="dxa"/>
             <w:shd w:val="clear" w:color="auto" w:fill="auto"/>
             <w:tcMar>
               <w:top w:w="100" w:type="dxa"/>
@@ -1011,6 +1070,15 @@
             </w:pPr>
             <w:r>
               <w:t>Incident Report</w:t>
+            </w:r>
+          </w:p>
+          <w:p>
+            <w:pPr>
+              <w:widowControl w:val="0"/>
+              <w:spacing w:line="240" w:lineRule="auto"/>
+            </w:pPr>
+            <w:r>
+              <w:t>Amended Incident Report (optional)</w:t>
             </w:r>
           </w:p>
         </w:tc>
@@ -1049,7 +1117,7 @@
         </w:tc>
         <w:tc>
           <w:tcPr>
-            <w:tcW w:w="2880" w:type="dxa"/>
+            <w:tcW w:w="3780" w:type="dxa"/>
             <w:shd w:val="clear" w:color="auto" w:fill="auto"/>
             <w:tcMar>
               <w:top w:w="100" w:type="dxa"/>
@@ -1112,7 +1180,7 @@
         </w:tc>
         <w:tc>
           <w:tcPr>
-            <w:tcW w:w="2880" w:type="dxa"/>
+            <w:tcW w:w="3780" w:type="dxa"/>
             <w:shd w:val="clear" w:color="auto" w:fill="auto"/>
             <w:tcMar>
               <w:top w:w="100" w:type="dxa"/>
@@ -1143,9 +1211,9 @@
           <w:noProof/>
         </w:rPr>
         <w:drawing>
-          <wp:inline distT="0" distB="0" distL="0" distR="0" wp14:anchorId="149C5C3F" wp14:editId="0FB5FB47">
-            <wp:extent cx="4004843" cy="4375662"/>
-            <wp:effectExtent l="0" t="0" r="0" b="0"/>
+          <wp:inline distT="0" distB="0" distL="0" distR="0" wp14:anchorId="149C5C3F" wp14:editId="16117713">
+            <wp:extent cx="4188885" cy="4387175"/>
+            <wp:effectExtent l="0" t="0" r="2540" b="0"/>
             <wp:docPr id="5" name="Picture 5"/>
             <wp:cNvGraphicFramePr>
               <a:graphicFrameLocks xmlns:a="http://schemas.openxmlformats.org/drawingml/2006/main" noChangeAspect="1"/>
@@ -1172,7 +1240,7 @@
                   <pic:spPr>
                     <a:xfrm>
                       <a:off x="0" y="0"/>
-                      <a:ext cx="4004843" cy="4375662"/>
+                      <a:ext cx="4197538" cy="4396237"/>
                     </a:xfrm>
                     <a:prstGeom prst="rect">
                       <a:avLst/>
@@ -1196,103 +1264,113 @@
         <w:jc w:val="both"/>
       </w:pPr>
       <w:r>
-        <w:t xml:space="preserve">When </w:t>
+        <w:t xml:space="preserve">When a </w:t>
+      </w:r>
+      <w:r>
+        <w:rPr>
+          <w:b/>
+          <w:bCs/>
+        </w:rPr>
+        <w:t>Reported I</w:t>
+      </w:r>
+      <w:r>
+        <w:rPr>
+          <w:b/>
+          <w:bCs/>
+        </w:rPr>
+        <w:t xml:space="preserve">ncident </w:t>
+      </w:r>
+      <w:r>
+        <w:t>n</w:t>
+      </w:r>
+      <w:r>
+        <w:t>otification</w:t>
+      </w:r>
+      <w:r>
+        <w:t xml:space="preserve"> is received, an incident responder will attempt to confirm the vulnerability described in the </w:t>
+      </w:r>
+      <w:r>
+        <w:rPr>
+          <w:b/>
+          <w:bCs/>
+        </w:rPr>
+        <w:t>I</w:t>
+      </w:r>
+      <w:r>
+        <w:rPr>
+          <w:b/>
+          <w:bCs/>
+        </w:rPr>
+        <w:t xml:space="preserve">ncident </w:t>
+      </w:r>
+      <w:r>
+        <w:rPr>
+          <w:b/>
+          <w:bCs/>
+        </w:rPr>
+        <w:t>R</w:t>
+      </w:r>
+      <w:r>
+        <w:rPr>
+          <w:b/>
+          <w:bCs/>
+        </w:rPr>
+        <w:t>eport</w:t>
+      </w:r>
+      <w:r>
+        <w:t xml:space="preserve"> and will create a </w:t>
+      </w:r>
+      <w:r>
+        <w:rPr>
+          <w:b/>
+          <w:bCs/>
+        </w:rPr>
+        <w:t>V</w:t>
+      </w:r>
+      <w:r>
+        <w:rPr>
+          <w:b/>
+          <w:bCs/>
+        </w:rPr>
+        <w:t xml:space="preserve">ulnerability </w:t>
+      </w:r>
+      <w:r>
+        <w:rPr>
+          <w:b/>
+          <w:bCs/>
+        </w:rPr>
+        <w:t>R</w:t>
+      </w:r>
+      <w:r>
+        <w:rPr>
+          <w:b/>
+          <w:bCs/>
+        </w:rPr>
+        <w:t>eport</w:t>
+      </w:r>
+      <w:r>
+        <w:t xml:space="preserve"> documenting their findings.</w:t>
+      </w:r>
+      <w:r>
+        <w:t xml:space="preserve"> Alternately, when an </w:t>
+      </w:r>
+      <w:r>
+        <w:rPr>
+          <w:b/>
+          <w:bCs/>
+        </w:rPr>
+        <w:t>Amended Incident Report</w:t>
+      </w:r>
+      <w:r>
+        <w:t xml:space="preserve"> is </w:t>
       </w:r>
       <w:proofErr w:type="gramStart"/>
       <w:r>
-        <w:t>a</w:t>
-      </w:r>
-      <w:r>
-        <w:t>n</w:t>
+        <w:t>generated</w:t>
       </w:r>
       <w:proofErr w:type="gramEnd"/>
       <w:r>
-        <w:t xml:space="preserve"> </w:t>
-      </w:r>
-      <w:r>
-        <w:rPr>
-          <w:b/>
-          <w:bCs/>
-        </w:rPr>
-        <w:t>Reported I</w:t>
-      </w:r>
-      <w:r>
-        <w:rPr>
-          <w:b/>
-          <w:bCs/>
-        </w:rPr>
-        <w:t xml:space="preserve">ncident </w:t>
-      </w:r>
-      <w:r>
-        <w:t>n</w:t>
-      </w:r>
-      <w:r>
-        <w:t>otification</w:t>
-      </w:r>
-      <w:r>
-        <w:t xml:space="preserve"> is received, an incident responder will attempt to confirm the vulnerability described in the </w:t>
-      </w:r>
-      <w:r>
-        <w:rPr>
-          <w:b/>
-          <w:bCs/>
-        </w:rPr>
-        <w:t>I</w:t>
-      </w:r>
-      <w:r>
-        <w:rPr>
-          <w:b/>
-          <w:bCs/>
-        </w:rPr>
-        <w:t xml:space="preserve">ncident </w:t>
-      </w:r>
-      <w:r>
-        <w:rPr>
-          <w:b/>
-          <w:bCs/>
-        </w:rPr>
-        <w:t>R</w:t>
-      </w:r>
-      <w:r>
-        <w:rPr>
-          <w:b/>
-          <w:bCs/>
-        </w:rPr>
-        <w:t>eport</w:t>
-      </w:r>
-      <w:r>
-        <w:t xml:space="preserve"> and will create a </w:t>
-      </w:r>
-      <w:r>
-        <w:rPr>
-          <w:b/>
-          <w:bCs/>
-        </w:rPr>
-        <w:t>V</w:t>
-      </w:r>
-      <w:r>
-        <w:rPr>
-          <w:b/>
-          <w:bCs/>
-        </w:rPr>
-        <w:t xml:space="preserve">ulnerability </w:t>
-      </w:r>
-      <w:r>
-        <w:rPr>
-          <w:b/>
-          <w:bCs/>
-        </w:rPr>
-        <w:t>R</w:t>
-      </w:r>
-      <w:r>
-        <w:rPr>
-          <w:b/>
-          <w:bCs/>
-        </w:rPr>
-        <w:t>eport</w:t>
-      </w:r>
-      <w:r>
-        <w:t xml:space="preserve"> documenting their findings.</w:t>
+        <w:t xml:space="preserve"> the same process is undertaken.</w:t>
       </w:r>
     </w:p>
     <w:p>
@@ -4060,7 +4138,780 @@
       </w:pPr>
       <w:r>
         <w:lastRenderedPageBreak/>
+        <w:t>Development Triage</w:t>
+      </w:r>
+    </w:p>
+    <w:p/>
+    <w:tbl>
+      <w:tblPr>
+        <w:tblW w:w="4760" w:type="dxa"/>
+        <w:tblBorders>
+          <w:top w:val="single" w:sz="8" w:space="0" w:color="000000"/>
+          <w:left w:val="single" w:sz="8" w:space="0" w:color="000000"/>
+          <w:bottom w:val="single" w:sz="8" w:space="0" w:color="000000"/>
+          <w:right w:val="single" w:sz="8" w:space="0" w:color="000000"/>
+          <w:insideH w:val="single" w:sz="8" w:space="0" w:color="000000"/>
+          <w:insideV w:val="single" w:sz="8" w:space="0" w:color="000000"/>
+        </w:tblBorders>
+        <w:tblLayout w:type="fixed"/>
+        <w:tblLook w:val="0600" w:firstRow="0" w:lastRow="0" w:firstColumn="0" w:lastColumn="0" w:noHBand="1" w:noVBand="1"/>
+      </w:tblPr>
+      <w:tblGrid>
+        <w:gridCol w:w="1520"/>
+        <w:gridCol w:w="3240"/>
+      </w:tblGrid>
+      <w:tr>
+        <w:tc>
+          <w:tcPr>
+            <w:tcW w:w="1520" w:type="dxa"/>
+            <w:shd w:val="clear" w:color="auto" w:fill="auto"/>
+            <w:tcMar>
+              <w:top w:w="100" w:type="dxa"/>
+              <w:left w:w="100" w:type="dxa"/>
+              <w:bottom w:w="100" w:type="dxa"/>
+              <w:right w:w="100" w:type="dxa"/>
+            </w:tcMar>
+            <w:vAlign w:val="center"/>
+          </w:tcPr>
+          <w:p>
+            <w:pPr>
+              <w:widowControl w:val="0"/>
+              <w:spacing w:line="240" w:lineRule="auto"/>
+              <w:jc w:val="right"/>
+              <w:rPr>
+                <w:b/>
+                <w:bCs/>
+              </w:rPr>
+            </w:pPr>
+            <w:r>
+              <w:rPr>
+                <w:b/>
+                <w:bCs/>
+              </w:rPr>
+              <w:t>Inputs</w:t>
+            </w:r>
+          </w:p>
+        </w:tc>
+        <w:tc>
+          <w:tcPr>
+            <w:tcW w:w="3240" w:type="dxa"/>
+            <w:shd w:val="clear" w:color="auto" w:fill="auto"/>
+            <w:tcMar>
+              <w:top w:w="100" w:type="dxa"/>
+              <w:left w:w="100" w:type="dxa"/>
+              <w:bottom w:w="100" w:type="dxa"/>
+              <w:right w:w="100" w:type="dxa"/>
+            </w:tcMar>
+          </w:tcPr>
+          <w:p>
+            <w:pPr>
+              <w:widowControl w:val="0"/>
+              <w:spacing w:line="240" w:lineRule="auto"/>
+            </w:pPr>
+            <w:r>
+              <w:t>Unremediated Threat</w:t>
+            </w:r>
+          </w:p>
+        </w:tc>
+      </w:tr>
+      <w:tr>
+        <w:tc>
+          <w:tcPr>
+            <w:tcW w:w="1520" w:type="dxa"/>
+            <w:shd w:val="clear" w:color="auto" w:fill="auto"/>
+            <w:tcMar>
+              <w:top w:w="100" w:type="dxa"/>
+              <w:left w:w="100" w:type="dxa"/>
+              <w:bottom w:w="100" w:type="dxa"/>
+              <w:right w:w="100" w:type="dxa"/>
+            </w:tcMar>
+            <w:vAlign w:val="center"/>
+          </w:tcPr>
+          <w:p>
+            <w:pPr>
+              <w:widowControl w:val="0"/>
+              <w:spacing w:line="240" w:lineRule="auto"/>
+              <w:jc w:val="right"/>
+              <w:rPr>
+                <w:b/>
+                <w:bCs/>
+              </w:rPr>
+            </w:pPr>
+            <w:r>
+              <w:rPr>
+                <w:b/>
+                <w:bCs/>
+              </w:rPr>
+              <w:t>Outputs</w:t>
+            </w:r>
+          </w:p>
+        </w:tc>
+        <w:tc>
+          <w:tcPr>
+            <w:tcW w:w="3240" w:type="dxa"/>
+            <w:shd w:val="clear" w:color="auto" w:fill="auto"/>
+            <w:tcMar>
+              <w:top w:w="100" w:type="dxa"/>
+              <w:left w:w="100" w:type="dxa"/>
+              <w:bottom w:w="100" w:type="dxa"/>
+              <w:right w:w="100" w:type="dxa"/>
+            </w:tcMar>
+          </w:tcPr>
+          <w:p>
+            <w:pPr>
+              <w:widowControl w:val="0"/>
+              <w:spacing w:line="240" w:lineRule="auto"/>
+            </w:pPr>
+            <w:r>
+              <w:t xml:space="preserve">Triaged </w:t>
+            </w:r>
+            <w:r>
+              <w:t>Unremediated Threat</w:t>
+            </w:r>
+          </w:p>
+        </w:tc>
+      </w:tr>
+      <w:tr>
+        <w:tc>
+          <w:tcPr>
+            <w:tcW w:w="1520" w:type="dxa"/>
+            <w:shd w:val="clear" w:color="auto" w:fill="auto"/>
+            <w:tcMar>
+              <w:top w:w="100" w:type="dxa"/>
+              <w:left w:w="100" w:type="dxa"/>
+              <w:bottom w:w="100" w:type="dxa"/>
+              <w:right w:w="100" w:type="dxa"/>
+            </w:tcMar>
+            <w:vAlign w:val="center"/>
+          </w:tcPr>
+          <w:p>
+            <w:pPr>
+              <w:widowControl w:val="0"/>
+              <w:spacing w:line="240" w:lineRule="auto"/>
+              <w:jc w:val="right"/>
+              <w:rPr>
+                <w:b/>
+                <w:bCs/>
+              </w:rPr>
+            </w:pPr>
+            <w:r>
+              <w:rPr>
+                <w:b/>
+                <w:bCs/>
+              </w:rPr>
+              <w:t>Participants</w:t>
+            </w:r>
+          </w:p>
+        </w:tc>
+        <w:tc>
+          <w:tcPr>
+            <w:tcW w:w="3240" w:type="dxa"/>
+            <w:shd w:val="clear" w:color="auto" w:fill="auto"/>
+            <w:tcMar>
+              <w:top w:w="100" w:type="dxa"/>
+              <w:left w:w="100" w:type="dxa"/>
+              <w:bottom w:w="100" w:type="dxa"/>
+              <w:right w:w="100" w:type="dxa"/>
+            </w:tcMar>
+          </w:tcPr>
+          <w:p>
+            <w:pPr>
+              <w:widowControl w:val="0"/>
+              <w:spacing w:line="240" w:lineRule="auto"/>
+            </w:pPr>
+            <w:r>
+              <w:t>Development Team</w:t>
+            </w:r>
+          </w:p>
+        </w:tc>
+      </w:tr>
+    </w:tbl>
+    <w:p/>
+    <w:p>
+      <w:pPr>
+        <w:jc w:val="center"/>
+      </w:pPr>
+      <w:r>
+        <w:rPr>
+          <w:noProof/>
+        </w:rPr>
+        <w:drawing>
+          <wp:inline distT="0" distB="0" distL="0" distR="0" wp14:anchorId="3E7FB08C" wp14:editId="2731212D">
+            <wp:extent cx="4019831" cy="4437693"/>
+            <wp:effectExtent l="0" t="0" r="0" b="0"/>
+            <wp:docPr id="6" name="Picture 6"/>
+            <wp:cNvGraphicFramePr>
+              <a:graphicFrameLocks xmlns:a="http://schemas.openxmlformats.org/drawingml/2006/main" noChangeAspect="1"/>
+            </wp:cNvGraphicFramePr>
+            <a:graphic xmlns:a="http://schemas.openxmlformats.org/drawingml/2006/main">
+              <a:graphicData uri="http://schemas.openxmlformats.org/drawingml/2006/picture">
+                <pic:pic xmlns:pic="http://schemas.openxmlformats.org/drawingml/2006/picture">
+                  <pic:nvPicPr>
+                    <pic:cNvPr id="6" name="Picture 6"/>
+                    <pic:cNvPicPr/>
+                  </pic:nvPicPr>
+                  <pic:blipFill>
+                    <a:blip r:embed="rId14">
+                      <a:extLst>
+                        <a:ext uri="{28A0092B-C50C-407E-A947-70E740481C1C}">
+                          <a14:useLocalDpi xmlns:a14="http://schemas.microsoft.com/office/drawing/2010/main" val="0"/>
+                        </a:ext>
+                      </a:extLst>
+                    </a:blip>
+                    <a:stretch>
+                      <a:fillRect/>
+                    </a:stretch>
+                  </pic:blipFill>
+                  <pic:spPr>
+                    <a:xfrm>
+                      <a:off x="0" y="0"/>
+                      <a:ext cx="4019831" cy="4437693"/>
+                    </a:xfrm>
+                    <a:prstGeom prst="rect">
+                      <a:avLst/>
+                    </a:prstGeom>
+                  </pic:spPr>
+                </pic:pic>
+              </a:graphicData>
+            </a:graphic>
+          </wp:inline>
+        </w:drawing>
+      </w:r>
+    </w:p>
+    <w:p/>
+    <w:p>
+      <w:pPr>
+        <w:spacing w:after="240"/>
+        <w:jc w:val="both"/>
+      </w:pPr>
+      <w:r>
+        <w:t xml:space="preserve">The </w:t>
+      </w:r>
+      <w:r>
+        <w:t>D</w:t>
+      </w:r>
+      <w:r>
+        <w:t xml:space="preserve">evelopment </w:t>
+      </w:r>
+      <w:r>
+        <w:t>T</w:t>
+      </w:r>
+      <w:r>
+        <w:t xml:space="preserve">eam triages the </w:t>
+      </w:r>
+      <w:r>
+        <w:rPr>
+          <w:b/>
+          <w:bCs/>
+        </w:rPr>
+        <w:t>U</w:t>
+      </w:r>
+      <w:r>
+        <w:rPr>
+          <w:b/>
+          <w:bCs/>
+        </w:rPr>
+        <w:t xml:space="preserve">nremediated </w:t>
+      </w:r>
+      <w:r>
+        <w:rPr>
+          <w:b/>
+          <w:bCs/>
+        </w:rPr>
+        <w:t>T</w:t>
+      </w:r>
+      <w:r>
+        <w:rPr>
+          <w:b/>
+          <w:bCs/>
+        </w:rPr>
+        <w:t>hreat</w:t>
+      </w:r>
+      <w:r>
+        <w:t>.</w:t>
+      </w:r>
+      <w:r>
+        <w:t xml:space="preserve"> </w:t>
+      </w:r>
+      <w:r>
+        <w:t xml:space="preserve">If the threat </w:t>
+      </w:r>
+      <w:r>
+        <w:t>is determined to be non-impactful,</w:t>
+      </w:r>
+      <w:r>
+        <w:t xml:space="preserve"> a </w:t>
+      </w:r>
+      <w:r>
+        <w:rPr>
+          <w:b/>
+          <w:bCs/>
+        </w:rPr>
+        <w:t>R</w:t>
+      </w:r>
+      <w:r>
+        <w:rPr>
+          <w:b/>
+          <w:bCs/>
+        </w:rPr>
+        <w:t xml:space="preserve">ejected </w:t>
+      </w:r>
+      <w:r>
+        <w:rPr>
+          <w:b/>
+          <w:bCs/>
+        </w:rPr>
+        <w:t>U</w:t>
+      </w:r>
+      <w:r>
+        <w:rPr>
+          <w:b/>
+          <w:bCs/>
+        </w:rPr>
+        <w:t xml:space="preserve">nremediated </w:t>
+      </w:r>
+      <w:r>
+        <w:rPr>
+          <w:b/>
+          <w:bCs/>
+        </w:rPr>
+        <w:t>T</w:t>
+      </w:r>
+      <w:r>
+        <w:rPr>
+          <w:b/>
+          <w:bCs/>
+        </w:rPr>
+        <w:t>hreat</w:t>
+      </w:r>
+      <w:r>
+        <w:t xml:space="preserve"> notification is sent.</w:t>
+      </w:r>
+      <w:r>
+        <w:t xml:space="preserve"> Otherwise, a </w:t>
+      </w:r>
+      <w:r>
+        <w:rPr>
+          <w:b/>
+          <w:bCs/>
+        </w:rPr>
+        <w:t>Triaged Unremediated Threat</w:t>
+      </w:r>
+      <w:r>
+        <w:t xml:space="preserve"> is generated.</w:t>
+      </w:r>
+      <w:r>
+        <w:br w:type="page"/>
+      </w:r>
+    </w:p>
+    <w:p>
+      <w:pPr>
+        <w:pStyle w:val="Heading2"/>
+      </w:pPr>
+      <w:r>
+        <w:lastRenderedPageBreak/>
         <w:t>Threat Remediation</w:t>
+      </w:r>
+    </w:p>
+    <w:p/>
+    <w:tbl>
+      <w:tblPr>
+        <w:tblW w:w="4760" w:type="dxa"/>
+        <w:tblBorders>
+          <w:top w:val="single" w:sz="8" w:space="0" w:color="000000"/>
+          <w:left w:val="single" w:sz="8" w:space="0" w:color="000000"/>
+          <w:bottom w:val="single" w:sz="8" w:space="0" w:color="000000"/>
+          <w:right w:val="single" w:sz="8" w:space="0" w:color="000000"/>
+          <w:insideH w:val="single" w:sz="8" w:space="0" w:color="000000"/>
+          <w:insideV w:val="single" w:sz="8" w:space="0" w:color="000000"/>
+        </w:tblBorders>
+        <w:tblLayout w:type="fixed"/>
+        <w:tblLook w:val="0600" w:firstRow="0" w:lastRow="0" w:firstColumn="0" w:lastColumn="0" w:noHBand="1" w:noVBand="1"/>
+      </w:tblPr>
+      <w:tblGrid>
+        <w:gridCol w:w="1520"/>
+        <w:gridCol w:w="3240"/>
+      </w:tblGrid>
+      <w:tr>
+        <w:tc>
+          <w:tcPr>
+            <w:tcW w:w="1520" w:type="dxa"/>
+            <w:shd w:val="clear" w:color="auto" w:fill="auto"/>
+            <w:tcMar>
+              <w:top w:w="100" w:type="dxa"/>
+              <w:left w:w="100" w:type="dxa"/>
+              <w:bottom w:w="100" w:type="dxa"/>
+              <w:right w:w="100" w:type="dxa"/>
+            </w:tcMar>
+            <w:vAlign w:val="center"/>
+          </w:tcPr>
+          <w:p>
+            <w:pPr>
+              <w:widowControl w:val="0"/>
+              <w:spacing w:line="240" w:lineRule="auto"/>
+              <w:jc w:val="right"/>
+              <w:rPr>
+                <w:b/>
+                <w:bCs/>
+              </w:rPr>
+            </w:pPr>
+            <w:r>
+              <w:rPr>
+                <w:b/>
+                <w:bCs/>
+              </w:rPr>
+              <w:t>Inputs</w:t>
+            </w:r>
+          </w:p>
+        </w:tc>
+        <w:tc>
+          <w:tcPr>
+            <w:tcW w:w="3240" w:type="dxa"/>
+            <w:shd w:val="clear" w:color="auto" w:fill="auto"/>
+            <w:tcMar>
+              <w:top w:w="100" w:type="dxa"/>
+              <w:left w:w="100" w:type="dxa"/>
+              <w:bottom w:w="100" w:type="dxa"/>
+              <w:right w:w="100" w:type="dxa"/>
+            </w:tcMar>
+          </w:tcPr>
+          <w:p>
+            <w:pPr>
+              <w:widowControl w:val="0"/>
+              <w:spacing w:line="240" w:lineRule="auto"/>
+            </w:pPr>
+            <w:r>
+              <w:t xml:space="preserve">Triaged </w:t>
+            </w:r>
+            <w:r>
+              <w:t>Unremediated Threat</w:t>
+            </w:r>
+          </w:p>
+        </w:tc>
+      </w:tr>
+      <w:tr>
+        <w:tc>
+          <w:tcPr>
+            <w:tcW w:w="1520" w:type="dxa"/>
+            <w:shd w:val="clear" w:color="auto" w:fill="auto"/>
+            <w:tcMar>
+              <w:top w:w="100" w:type="dxa"/>
+              <w:left w:w="100" w:type="dxa"/>
+              <w:bottom w:w="100" w:type="dxa"/>
+              <w:right w:w="100" w:type="dxa"/>
+            </w:tcMar>
+            <w:vAlign w:val="center"/>
+          </w:tcPr>
+          <w:p>
+            <w:pPr>
+              <w:widowControl w:val="0"/>
+              <w:spacing w:line="240" w:lineRule="auto"/>
+              <w:jc w:val="right"/>
+              <w:rPr>
+                <w:b/>
+                <w:bCs/>
+              </w:rPr>
+            </w:pPr>
+            <w:r>
+              <w:rPr>
+                <w:b/>
+                <w:bCs/>
+              </w:rPr>
+              <w:t>Outputs</w:t>
+            </w:r>
+          </w:p>
+        </w:tc>
+        <w:tc>
+          <w:tcPr>
+            <w:tcW w:w="3240" w:type="dxa"/>
+            <w:shd w:val="clear" w:color="auto" w:fill="auto"/>
+            <w:tcMar>
+              <w:top w:w="100" w:type="dxa"/>
+              <w:left w:w="100" w:type="dxa"/>
+              <w:bottom w:w="100" w:type="dxa"/>
+              <w:right w:w="100" w:type="dxa"/>
+            </w:tcMar>
+          </w:tcPr>
+          <w:p>
+            <w:pPr>
+              <w:widowControl w:val="0"/>
+              <w:spacing w:line="240" w:lineRule="auto"/>
+            </w:pPr>
+            <w:r>
+              <w:t>Remediated Threat</w:t>
+            </w:r>
+          </w:p>
+          <w:p>
+            <w:pPr>
+              <w:widowControl w:val="0"/>
+              <w:spacing w:line="240" w:lineRule="auto"/>
+            </w:pPr>
+            <w:r>
+              <w:t>Remediation Report</w:t>
+            </w:r>
+          </w:p>
+        </w:tc>
+      </w:tr>
+      <w:tr>
+        <w:tc>
+          <w:tcPr>
+            <w:tcW w:w="1520" w:type="dxa"/>
+            <w:shd w:val="clear" w:color="auto" w:fill="auto"/>
+            <w:tcMar>
+              <w:top w:w="100" w:type="dxa"/>
+              <w:left w:w="100" w:type="dxa"/>
+              <w:bottom w:w="100" w:type="dxa"/>
+              <w:right w:w="100" w:type="dxa"/>
+            </w:tcMar>
+            <w:vAlign w:val="center"/>
+          </w:tcPr>
+          <w:p>
+            <w:pPr>
+              <w:widowControl w:val="0"/>
+              <w:spacing w:line="240" w:lineRule="auto"/>
+              <w:jc w:val="right"/>
+              <w:rPr>
+                <w:b/>
+                <w:bCs/>
+              </w:rPr>
+            </w:pPr>
+            <w:r>
+              <w:rPr>
+                <w:b/>
+                <w:bCs/>
+              </w:rPr>
+              <w:t>Participants</w:t>
+            </w:r>
+          </w:p>
+        </w:tc>
+        <w:tc>
+          <w:tcPr>
+            <w:tcW w:w="3240" w:type="dxa"/>
+            <w:shd w:val="clear" w:color="auto" w:fill="auto"/>
+            <w:tcMar>
+              <w:top w:w="100" w:type="dxa"/>
+              <w:left w:w="100" w:type="dxa"/>
+              <w:bottom w:w="100" w:type="dxa"/>
+              <w:right w:w="100" w:type="dxa"/>
+            </w:tcMar>
+          </w:tcPr>
+          <w:p>
+            <w:pPr>
+              <w:widowControl w:val="0"/>
+              <w:spacing w:line="240" w:lineRule="auto"/>
+            </w:pPr>
+            <w:r>
+              <w:t>Development SME</w:t>
+            </w:r>
+          </w:p>
+        </w:tc>
+      </w:tr>
+    </w:tbl>
+    <w:p/>
+    <w:p>
+      <w:pPr>
+        <w:jc w:val="center"/>
+      </w:pPr>
+      <w:r>
+        <w:rPr>
+          <w:noProof/>
+        </w:rPr>
+        <w:drawing>
+          <wp:inline distT="0" distB="0" distL="0" distR="0" wp14:anchorId="37255EB3" wp14:editId="4922A80B">
+            <wp:extent cx="4134256" cy="4381817"/>
+            <wp:effectExtent l="0" t="0" r="6350" b="0"/>
+            <wp:docPr id="10" name="Picture 10"/>
+            <wp:cNvGraphicFramePr>
+              <a:graphicFrameLocks xmlns:a="http://schemas.openxmlformats.org/drawingml/2006/main" noChangeAspect="1"/>
+            </wp:cNvGraphicFramePr>
+            <a:graphic xmlns:a="http://schemas.openxmlformats.org/drawingml/2006/main">
+              <a:graphicData uri="http://schemas.openxmlformats.org/drawingml/2006/picture">
+                <pic:pic xmlns:pic="http://schemas.openxmlformats.org/drawingml/2006/picture">
+                  <pic:nvPicPr>
+                    <pic:cNvPr id="10" name="Picture 10"/>
+                    <pic:cNvPicPr/>
+                  </pic:nvPicPr>
+                  <pic:blipFill>
+                    <a:blip r:embed="rId15">
+                      <a:extLst>
+                        <a:ext uri="{28A0092B-C50C-407E-A947-70E740481C1C}">
+                          <a14:useLocalDpi xmlns:a14="http://schemas.microsoft.com/office/drawing/2010/main" val="0"/>
+                        </a:ext>
+                      </a:extLst>
+                    </a:blip>
+                    <a:stretch>
+                      <a:fillRect/>
+                    </a:stretch>
+                  </pic:blipFill>
+                  <pic:spPr>
+                    <a:xfrm>
+                      <a:off x="0" y="0"/>
+                      <a:ext cx="4144265" cy="4392425"/>
+                    </a:xfrm>
+                    <a:prstGeom prst="rect">
+                      <a:avLst/>
+                    </a:prstGeom>
+                  </pic:spPr>
+                </pic:pic>
+              </a:graphicData>
+            </a:graphic>
+          </wp:inline>
+        </w:drawing>
+      </w:r>
+    </w:p>
+    <w:p/>
+    <w:p>
+      <w:pPr>
+        <w:spacing w:after="240"/>
+        <w:jc w:val="both"/>
+      </w:pPr>
+      <w:r>
+        <w:t>The Development SME attempts to remediate the threat</w:t>
+      </w:r>
+      <w:r>
+        <w:t xml:space="preserve"> and a </w:t>
+      </w:r>
+      <w:r>
+        <w:rPr>
+          <w:b/>
+          <w:bCs/>
+        </w:rPr>
+        <w:t>R</w:t>
+      </w:r>
+      <w:r>
+        <w:rPr>
+          <w:b/>
+          <w:bCs/>
+        </w:rPr>
+        <w:t xml:space="preserve">emediation </w:t>
+      </w:r>
+      <w:r>
+        <w:rPr>
+          <w:b/>
+          <w:bCs/>
+        </w:rPr>
+        <w:t>R</w:t>
+      </w:r>
+      <w:r>
+        <w:rPr>
+          <w:b/>
+          <w:bCs/>
+        </w:rPr>
+        <w:t>eport</w:t>
+      </w:r>
+      <w:r>
+        <w:t xml:space="preserve"> will be generated</w:t>
+      </w:r>
+      <w:r>
+        <w:t>.</w:t>
+      </w:r>
+      <w:r>
+        <w:t xml:space="preserve"> </w:t>
+      </w:r>
+      <w:r>
+        <w:t xml:space="preserve">If the threat cannot be remediated a </w:t>
+      </w:r>
+      <w:r>
+        <w:rPr>
+          <w:b/>
+          <w:bCs/>
+        </w:rPr>
+        <w:t>R</w:t>
+      </w:r>
+      <w:r>
+        <w:rPr>
+          <w:b/>
+          <w:bCs/>
+        </w:rPr>
+        <w:t xml:space="preserve">ejected </w:t>
+      </w:r>
+      <w:r>
+        <w:rPr>
+          <w:b/>
+          <w:bCs/>
+        </w:rPr>
+        <w:t>U</w:t>
+      </w:r>
+      <w:r>
+        <w:rPr>
+          <w:b/>
+          <w:bCs/>
+        </w:rPr>
+        <w:t xml:space="preserve">nremediated </w:t>
+      </w:r>
+      <w:r>
+        <w:rPr>
+          <w:b/>
+          <w:bCs/>
+        </w:rPr>
+        <w:t>T</w:t>
+      </w:r>
+      <w:r>
+        <w:rPr>
+          <w:b/>
+          <w:bCs/>
+        </w:rPr>
+        <w:t>hreat</w:t>
+      </w:r>
+      <w:r>
+        <w:t xml:space="preserve"> notification is sent.</w:t>
+      </w:r>
+      <w:r>
+        <w:t xml:space="preserve"> Otherwise</w:t>
+      </w:r>
+      <w:r>
+        <w:t xml:space="preserve">, a </w:t>
+      </w:r>
+      <w:r>
+        <w:rPr>
+          <w:b/>
+          <w:bCs/>
+        </w:rPr>
+        <w:t>R</w:t>
+      </w:r>
+      <w:r>
+        <w:rPr>
+          <w:b/>
+          <w:bCs/>
+        </w:rPr>
+        <w:t xml:space="preserve">emediated </w:t>
+      </w:r>
+      <w:r>
+        <w:rPr>
+          <w:b/>
+          <w:bCs/>
+        </w:rPr>
+        <w:t>T</w:t>
+      </w:r>
+      <w:r>
+        <w:rPr>
+          <w:b/>
+          <w:bCs/>
+        </w:rPr>
+        <w:t>hreat</w:t>
+      </w:r>
+      <w:r>
+        <w:t xml:space="preserve"> is generated.</w:t>
+      </w:r>
+    </w:p>
+    <w:p>
+      <w:pPr>
+        <w:rPr>
+          <w:sz w:val="32"/>
+          <w:szCs w:val="32"/>
+        </w:rPr>
+      </w:pPr>
+      <w:r>
+        <w:br w:type="page"/>
+      </w:r>
+    </w:p>
+    <w:p>
+      <w:pPr>
+        <w:pStyle w:val="Heading2"/>
+      </w:pPr>
+      <w:r>
+        <w:lastRenderedPageBreak/>
+        <w:t>Threat Remediation Notification</w:t>
       </w:r>
     </w:p>
     <w:p/>
@@ -4131,7 +4982,7 @@
               <w:spacing w:line="240" w:lineRule="auto"/>
             </w:pPr>
             <w:r>
-              <w:t>Unremediated Threat</w:t>
+              <w:t>Remediated Threat</w:t>
             </w:r>
           </w:p>
         </w:tc>
@@ -4185,16 +5036,7 @@
               <w:spacing w:line="240" w:lineRule="auto"/>
             </w:pPr>
             <w:r>
-              <w:t>Remediated Threat</w:t>
-            </w:r>
-          </w:p>
-          <w:p>
-            <w:pPr>
-              <w:widowControl w:val="0"/>
-              <w:spacing w:line="240" w:lineRule="auto"/>
-            </w:pPr>
-            <w:r>
-              <w:t>Remediation Report</w:t>
+              <w:t>External Entity Report</w:t>
             </w:r>
           </w:p>
         </w:tc>
@@ -4248,16 +5090,7 @@
               <w:spacing w:line="240" w:lineRule="auto"/>
             </w:pPr>
             <w:r>
-              <w:t>Development Team</w:t>
-            </w:r>
-          </w:p>
-          <w:p>
-            <w:pPr>
-              <w:widowControl w:val="0"/>
-              <w:spacing w:line="240" w:lineRule="auto"/>
-            </w:pPr>
-            <w:r>
-              <w:t>Development SME</w:t>
+              <w:t>Security SME</w:t>
             </w:r>
           </w:p>
         </w:tc>
@@ -4273,10 +5106,10 @@
           <w:noProof/>
         </w:rPr>
         <w:drawing>
-          <wp:inline distT="0" distB="0" distL="0" distR="0" wp14:anchorId="37255EB3" wp14:editId="452FA61C">
-            <wp:extent cx="5106273" cy="4437693"/>
-            <wp:effectExtent l="0" t="0" r="0" b="0"/>
-            <wp:docPr id="10" name="Picture 10"/>
+          <wp:inline distT="0" distB="0" distL="0" distR="0" wp14:anchorId="635E3E13" wp14:editId="6E80A5D2">
+            <wp:extent cx="3337713" cy="4419765"/>
+            <wp:effectExtent l="0" t="0" r="2540" b="0"/>
+            <wp:docPr id="17" name="Picture 17"/>
             <wp:cNvGraphicFramePr>
               <a:graphicFrameLocks xmlns:a="http://schemas.openxmlformats.org/drawingml/2006/main" noChangeAspect="1"/>
             </wp:cNvGraphicFramePr>
@@ -4284,11 +5117,11 @@
               <a:graphicData uri="http://schemas.openxmlformats.org/drawingml/2006/picture">
                 <pic:pic xmlns:pic="http://schemas.openxmlformats.org/drawingml/2006/picture">
                   <pic:nvPicPr>
-                    <pic:cNvPr id="10" name="Picture 10"/>
+                    <pic:cNvPr id="17" name="Picture 17"/>
                     <pic:cNvPicPr/>
                   </pic:nvPicPr>
                   <pic:blipFill>
-                    <a:blip r:embed="rId14">
+                    <a:blip r:embed="rId16">
                       <a:extLst>
                         <a:ext uri="{28A0092B-C50C-407E-A947-70E740481C1C}">
                           <a14:useLocalDpi xmlns:a14="http://schemas.microsoft.com/office/drawing/2010/main" val="0"/>
@@ -4302,7 +5135,7 @@
                   <pic:spPr>
                     <a:xfrm>
                       <a:off x="0" y="0"/>
-                      <a:ext cx="5106273" cy="4437693"/>
+                      <a:ext cx="3337713" cy="4419765"/>
                     </a:xfrm>
                     <a:prstGeom prst="rect">
                       <a:avLst/>
@@ -4318,415 +5151,6 @@
     <w:p/>
     <w:p>
       <w:pPr>
-        <w:spacing w:after="240"/>
-        <w:jc w:val="both"/>
-      </w:pPr>
-      <w:r>
-        <w:t xml:space="preserve">The </w:t>
-      </w:r>
-      <w:r>
-        <w:t>D</w:t>
-      </w:r>
-      <w:r>
-        <w:t xml:space="preserve">evelopment </w:t>
-      </w:r>
-      <w:r>
-        <w:t>T</w:t>
-      </w:r>
-      <w:r>
-        <w:t xml:space="preserve">eam triages the </w:t>
-      </w:r>
-      <w:r>
-        <w:rPr>
-          <w:b/>
-          <w:bCs/>
-        </w:rPr>
-        <w:t>U</w:t>
-      </w:r>
-      <w:r>
-        <w:rPr>
-          <w:b/>
-          <w:bCs/>
-        </w:rPr>
-        <w:t xml:space="preserve">nremediated </w:t>
-      </w:r>
-      <w:r>
-        <w:rPr>
-          <w:b/>
-          <w:bCs/>
-        </w:rPr>
-        <w:t>T</w:t>
-      </w:r>
-      <w:r>
-        <w:rPr>
-          <w:b/>
-          <w:bCs/>
-        </w:rPr>
-        <w:t>hreat</w:t>
-      </w:r>
-      <w:r>
-        <w:t>. The Development SME attempts to remediate the threat</w:t>
-      </w:r>
-      <w:r>
-        <w:t xml:space="preserve"> and a </w:t>
-      </w:r>
-      <w:r>
-        <w:t>remediation report will be generated</w:t>
-      </w:r>
-      <w:r>
-        <w:t>.</w:t>
-      </w:r>
-    </w:p>
-    <w:p>
-      <w:pPr>
-        <w:spacing w:after="240"/>
-        <w:jc w:val="both"/>
-      </w:pPr>
-      <w:r>
-        <w:t xml:space="preserve">If the threat cannot be remediated a </w:t>
-      </w:r>
-      <w:r>
-        <w:rPr>
-          <w:b/>
-          <w:bCs/>
-        </w:rPr>
-        <w:t>R</w:t>
-      </w:r>
-      <w:r>
-        <w:rPr>
-          <w:b/>
-          <w:bCs/>
-        </w:rPr>
-        <w:t xml:space="preserve">ejected </w:t>
-      </w:r>
-      <w:r>
-        <w:rPr>
-          <w:b/>
-          <w:bCs/>
-        </w:rPr>
-        <w:t>U</w:t>
-      </w:r>
-      <w:r>
-        <w:rPr>
-          <w:b/>
-          <w:bCs/>
-        </w:rPr>
-        <w:t xml:space="preserve">nremediated </w:t>
-      </w:r>
-      <w:r>
-        <w:rPr>
-          <w:b/>
-          <w:bCs/>
-        </w:rPr>
-        <w:t>T</w:t>
-      </w:r>
-      <w:r>
-        <w:rPr>
-          <w:b/>
-          <w:bCs/>
-        </w:rPr>
-        <w:t>hreat</w:t>
-      </w:r>
-      <w:r>
-        <w:t xml:space="preserve"> notification is sent.</w:t>
-      </w:r>
-    </w:p>
-    <w:p>
-      <w:pPr>
-        <w:jc w:val="both"/>
-      </w:pPr>
-      <w:r>
-        <w:t xml:space="preserve">If the threat can be remediated, a </w:t>
-      </w:r>
-      <w:r>
-        <w:rPr>
-          <w:b/>
-          <w:bCs/>
-        </w:rPr>
-        <w:t>R</w:t>
-      </w:r>
-      <w:r>
-        <w:rPr>
-          <w:b/>
-          <w:bCs/>
-        </w:rPr>
-        <w:t xml:space="preserve">emediated </w:t>
-      </w:r>
-      <w:r>
-        <w:rPr>
-          <w:b/>
-          <w:bCs/>
-        </w:rPr>
-        <w:t>T</w:t>
-      </w:r>
-      <w:r>
-        <w:rPr>
-          <w:b/>
-          <w:bCs/>
-        </w:rPr>
-        <w:t>hreat</w:t>
-      </w:r>
-      <w:r>
-        <w:t xml:space="preserve"> is generated.</w:t>
-      </w:r>
-    </w:p>
-    <w:p>
-      <w:pPr>
-        <w:rPr>
-          <w:sz w:val="32"/>
-          <w:szCs w:val="32"/>
-        </w:rPr>
-      </w:pPr>
-      <w:r>
-        <w:br w:type="page"/>
-      </w:r>
-    </w:p>
-    <w:p>
-      <w:pPr>
-        <w:pStyle w:val="Heading2"/>
-      </w:pPr>
-      <w:r>
-        <w:lastRenderedPageBreak/>
-        <w:t>Threat Remediation Notification</w:t>
-      </w:r>
-    </w:p>
-    <w:p/>
-    <w:tbl>
-      <w:tblPr>
-        <w:tblW w:w="3950" w:type="dxa"/>
-        <w:tblBorders>
-          <w:top w:val="single" w:sz="8" w:space="0" w:color="000000"/>
-          <w:left w:val="single" w:sz="8" w:space="0" w:color="000000"/>
-          <w:bottom w:val="single" w:sz="8" w:space="0" w:color="000000"/>
-          <w:right w:val="single" w:sz="8" w:space="0" w:color="000000"/>
-          <w:insideH w:val="single" w:sz="8" w:space="0" w:color="000000"/>
-          <w:insideV w:val="single" w:sz="8" w:space="0" w:color="000000"/>
-        </w:tblBorders>
-        <w:tblLayout w:type="fixed"/>
-        <w:tblLook w:val="0600" w:firstRow="0" w:lastRow="0" w:firstColumn="0" w:lastColumn="0" w:noHBand="1" w:noVBand="1"/>
-      </w:tblPr>
-      <w:tblGrid>
-        <w:gridCol w:w="1520"/>
-        <w:gridCol w:w="2430"/>
-      </w:tblGrid>
-      <w:tr>
-        <w:tc>
-          <w:tcPr>
-            <w:tcW w:w="1520" w:type="dxa"/>
-            <w:shd w:val="clear" w:color="auto" w:fill="auto"/>
-            <w:tcMar>
-              <w:top w:w="100" w:type="dxa"/>
-              <w:left w:w="100" w:type="dxa"/>
-              <w:bottom w:w="100" w:type="dxa"/>
-              <w:right w:w="100" w:type="dxa"/>
-            </w:tcMar>
-            <w:vAlign w:val="center"/>
-          </w:tcPr>
-          <w:p>
-            <w:pPr>
-              <w:widowControl w:val="0"/>
-              <w:spacing w:line="240" w:lineRule="auto"/>
-              <w:jc w:val="right"/>
-              <w:rPr>
-                <w:b/>
-                <w:bCs/>
-              </w:rPr>
-            </w:pPr>
-            <w:r>
-              <w:rPr>
-                <w:b/>
-                <w:bCs/>
-              </w:rPr>
-              <w:t>Inputs</w:t>
-            </w:r>
-          </w:p>
-        </w:tc>
-        <w:tc>
-          <w:tcPr>
-            <w:tcW w:w="2430" w:type="dxa"/>
-            <w:shd w:val="clear" w:color="auto" w:fill="auto"/>
-            <w:tcMar>
-              <w:top w:w="100" w:type="dxa"/>
-              <w:left w:w="100" w:type="dxa"/>
-              <w:bottom w:w="100" w:type="dxa"/>
-              <w:right w:w="100" w:type="dxa"/>
-            </w:tcMar>
-          </w:tcPr>
-          <w:p>
-            <w:pPr>
-              <w:widowControl w:val="0"/>
-              <w:spacing w:line="240" w:lineRule="auto"/>
-            </w:pPr>
-            <w:r>
-              <w:t>Remediated Threat</w:t>
-            </w:r>
-          </w:p>
-        </w:tc>
-      </w:tr>
-      <w:tr>
-        <w:tc>
-          <w:tcPr>
-            <w:tcW w:w="1520" w:type="dxa"/>
-            <w:shd w:val="clear" w:color="auto" w:fill="auto"/>
-            <w:tcMar>
-              <w:top w:w="100" w:type="dxa"/>
-              <w:left w:w="100" w:type="dxa"/>
-              <w:bottom w:w="100" w:type="dxa"/>
-              <w:right w:w="100" w:type="dxa"/>
-            </w:tcMar>
-            <w:vAlign w:val="center"/>
-          </w:tcPr>
-          <w:p>
-            <w:pPr>
-              <w:widowControl w:val="0"/>
-              <w:spacing w:line="240" w:lineRule="auto"/>
-              <w:jc w:val="right"/>
-              <w:rPr>
-                <w:b/>
-                <w:bCs/>
-              </w:rPr>
-            </w:pPr>
-            <w:r>
-              <w:rPr>
-                <w:b/>
-                <w:bCs/>
-              </w:rPr>
-              <w:t>Outputs</w:t>
-            </w:r>
-          </w:p>
-        </w:tc>
-        <w:tc>
-          <w:tcPr>
-            <w:tcW w:w="2430" w:type="dxa"/>
-            <w:shd w:val="clear" w:color="auto" w:fill="auto"/>
-            <w:tcMar>
-              <w:top w:w="100" w:type="dxa"/>
-              <w:left w:w="100" w:type="dxa"/>
-              <w:bottom w:w="100" w:type="dxa"/>
-              <w:right w:w="100" w:type="dxa"/>
-            </w:tcMar>
-          </w:tcPr>
-          <w:p>
-            <w:pPr>
-              <w:widowControl w:val="0"/>
-              <w:spacing w:line="240" w:lineRule="auto"/>
-            </w:pPr>
-            <w:r>
-              <w:t>External Entity Report</w:t>
-            </w:r>
-          </w:p>
-        </w:tc>
-      </w:tr>
-      <w:tr>
-        <w:tc>
-          <w:tcPr>
-            <w:tcW w:w="1520" w:type="dxa"/>
-            <w:shd w:val="clear" w:color="auto" w:fill="auto"/>
-            <w:tcMar>
-              <w:top w:w="100" w:type="dxa"/>
-              <w:left w:w="100" w:type="dxa"/>
-              <w:bottom w:w="100" w:type="dxa"/>
-              <w:right w:w="100" w:type="dxa"/>
-            </w:tcMar>
-            <w:vAlign w:val="center"/>
-          </w:tcPr>
-          <w:p>
-            <w:pPr>
-              <w:widowControl w:val="0"/>
-              <w:spacing w:line="240" w:lineRule="auto"/>
-              <w:jc w:val="right"/>
-              <w:rPr>
-                <w:b/>
-                <w:bCs/>
-              </w:rPr>
-            </w:pPr>
-            <w:r>
-              <w:rPr>
-                <w:b/>
-                <w:bCs/>
-              </w:rPr>
-              <w:t>Participants</w:t>
-            </w:r>
-          </w:p>
-        </w:tc>
-        <w:tc>
-          <w:tcPr>
-            <w:tcW w:w="2430" w:type="dxa"/>
-            <w:shd w:val="clear" w:color="auto" w:fill="auto"/>
-            <w:tcMar>
-              <w:top w:w="100" w:type="dxa"/>
-              <w:left w:w="100" w:type="dxa"/>
-              <w:bottom w:w="100" w:type="dxa"/>
-              <w:right w:w="100" w:type="dxa"/>
-            </w:tcMar>
-          </w:tcPr>
-          <w:p>
-            <w:pPr>
-              <w:widowControl w:val="0"/>
-              <w:spacing w:line="240" w:lineRule="auto"/>
-            </w:pPr>
-            <w:r>
-              <w:t>Security SME</w:t>
-            </w:r>
-          </w:p>
-        </w:tc>
-      </w:tr>
-    </w:tbl>
-    <w:p/>
-    <w:p>
-      <w:pPr>
-        <w:jc w:val="center"/>
-      </w:pPr>
-      <w:r>
-        <w:rPr>
-          <w:noProof/>
-        </w:rPr>
-        <w:drawing>
-          <wp:inline distT="0" distB="0" distL="0" distR="0" wp14:anchorId="635E3E13" wp14:editId="5340CECB">
-            <wp:extent cx="3337714" cy="4419765"/>
-            <wp:effectExtent l="0" t="0" r="2540" b="0"/>
-            <wp:docPr id="17" name="Picture 17"/>
-            <wp:cNvGraphicFramePr>
-              <a:graphicFrameLocks xmlns:a="http://schemas.openxmlformats.org/drawingml/2006/main" noChangeAspect="1"/>
-            </wp:cNvGraphicFramePr>
-            <a:graphic xmlns:a="http://schemas.openxmlformats.org/drawingml/2006/main">
-              <a:graphicData uri="http://schemas.openxmlformats.org/drawingml/2006/picture">
-                <pic:pic xmlns:pic="http://schemas.openxmlformats.org/drawingml/2006/picture">
-                  <pic:nvPicPr>
-                    <pic:cNvPr id="17" name="Picture 17"/>
-                    <pic:cNvPicPr/>
-                  </pic:nvPicPr>
-                  <pic:blipFill>
-                    <a:blip r:embed="rId15">
-                      <a:extLst>
-                        <a:ext uri="{28A0092B-C50C-407E-A947-70E740481C1C}">
-                          <a14:useLocalDpi xmlns:a14="http://schemas.microsoft.com/office/drawing/2010/main" val="0"/>
-                        </a:ext>
-                      </a:extLst>
-                    </a:blip>
-                    <a:stretch>
-                      <a:fillRect/>
-                    </a:stretch>
-                  </pic:blipFill>
-                  <pic:spPr>
-                    <a:xfrm>
-                      <a:off x="0" y="0"/>
-                      <a:ext cx="3337714" cy="4419765"/>
-                    </a:xfrm>
-                    <a:prstGeom prst="rect">
-                      <a:avLst/>
-                    </a:prstGeom>
-                  </pic:spPr>
-                </pic:pic>
-              </a:graphicData>
-            </a:graphic>
-          </wp:inline>
-        </w:drawing>
-      </w:r>
-    </w:p>
-    <w:p/>
-    <w:p>
-      <w:pPr>
         <w:jc w:val="both"/>
       </w:pPr>
       <w:r>
@@ -5053,7 +5477,7 @@
         </w:rPr>
         <w:br/>
       </w:r>
-      <w:hyperlink r:id="rId16">
+      <w:hyperlink r:id="rId17">
         <w:r>
           <w:rPr>
             <w:rStyle w:val="Hyperlink"/>
@@ -5092,7 +5516,7 @@
         </w:rPr>
         <w:br/>
       </w:r>
-      <w:hyperlink r:id="rId17">
+      <w:hyperlink r:id="rId18">
         <w:r>
           <w:rPr>
             <w:rStyle w:val="Hyperlink"/>
@@ -5177,7 +5601,7 @@
         </w:rPr>
         <w:br/>
       </w:r>
-      <w:hyperlink r:id="rId18">
+      <w:hyperlink r:id="rId19">
         <w:r>
           <w:rPr>
             <w:rStyle w:val="Hyperlink"/>
@@ -5216,7 +5640,7 @@
         </w:rPr>
         <w:br/>
       </w:r>
-      <w:hyperlink r:id="rId19" w:anchor="cna_participants" w:history="1">
+      <w:hyperlink r:id="rId20" w:anchor="cna_participants" w:history="1">
         <w:r>
           <w:rPr>
             <w:rStyle w:val="Hyperlink"/>
@@ -5299,7 +5723,7 @@
         </w:rPr>
         <w:br/>
       </w:r>
-      <w:hyperlink r:id="rId20" w:history="1">
+      <w:hyperlink r:id="rId21" w:history="1">
         <w:r>
           <w:rPr>
             <w:rStyle w:val="Hyperlink"/>
@@ -5461,6 +5885,7 @@
         <w:ind w:left="360"/>
         <w:rPr>
           <w:b/>
+          <w:bCs/>
           <w:lang w:val="en-US"/>
         </w:rPr>
       </w:pPr>
@@ -5470,18 +5895,33 @@
           <w:bCs/>
           <w:lang w:val="en-US"/>
         </w:rPr>
-        <w:t xml:space="preserve">The Technical Specification for the Security Content Automation Protocol (SCAP) </w:t>
-      </w:r>
-      <w:hyperlink r:id="rId21" w:history="1">
+        <w:t>OASIS Common Security Advisory Framework (CSAF)</w:t>
+      </w:r>
+      <w:r>
+        <w:rPr>
+          <w:b/>
+          <w:bCs/>
+          <w:lang w:val="en-US"/>
+        </w:rPr>
+        <w:br/>
+      </w:r>
+      <w:r>
+        <w:rPr>
+          <w:b/>
+          <w:bCs/>
+          <w:lang w:val="en-US"/>
+        </w:rPr>
+        <w:t xml:space="preserve"> </w:t>
+      </w:r>
+      <w:hyperlink r:id="rId22" w:history="1">
         <w:r>
           <w:rPr>
             <w:rStyle w:val="Hyperlink"/>
-            <w:rFonts w:ascii="Courier New" w:hAnsi="Courier New" w:cs="Courier New" w:hint="eastAsia"/>
+            <w:rFonts w:ascii="Courier New" w:hAnsi="Courier New" w:cs="Courier New"/>
             <w:b/>
             <w:bCs/>
-            <w:lang w:val="en-US"/>
           </w:rPr>
-          <w:t>https://csrc.nist.gov/publications/detail/sp/800-126/rev-3/final</w:t>
+          <w:t>https://oasis-open.github.io/csaf-documentation/</w:t>
         </w:r>
       </w:hyperlink>
       <w:r>
@@ -5489,7 +5929,6 @@
           <w:rFonts w:ascii="Courier New" w:hAnsi="Courier New" w:cs="Courier New"/>
           <w:b/>
           <w:bCs/>
-          <w:lang w:val="en-US"/>
         </w:rPr>
         <w:t xml:space="preserve"> </w:t>
       </w:r>

</xml_diff>

<commit_message>
updated Incident Response Plan (grammar issues)
</commit_message>
<xml_diff>
--- a/source/reference_documents/secondary_documents/foundation phase/Incident Response Plan/Incident Response Plan.docx
+++ b/source/reference_documents/secondary_documents/foundation phase/Incident Response Plan/Incident Response Plan.docx
@@ -28,7 +28,10 @@
         <w:t xml:space="preserve">Version </w:t>
       </w:r>
       <w:r>
-        <w:t>10</w:t>
+        <w:t>1</w:t>
+      </w:r>
+      <w:r>
+        <w:t>1</w:t>
       </w:r>
     </w:p>
     <w:p>
@@ -48,7 +51,7 @@
         <w:rPr>
           <w:noProof/>
         </w:rPr>
-        <w:t>3/7/22 2:57 PM</w:t>
+        <w:t>3/24/22 7:21 AM</w:t>
       </w:r>
       <w:r>
         <w:fldChar w:fldCharType="end"/>
@@ -287,7 +290,7 @@
         <w:pStyle w:val="FirstParagraph"/>
         <w:jc w:val="both"/>
       </w:pPr>
-      <w:hyperlink r:id="rId5" w:history="1">
+      <w:hyperlink r:id="rId7" w:history="1">
         <w:r>
           <w:rPr>
             <w:rStyle w:val="Hyperlink"/>
@@ -389,7 +392,7 @@
                     <pic:cNvPicPr/>
                   </pic:nvPicPr>
                   <pic:blipFill>
-                    <a:blip r:embed="rId6" cstate="print">
+                    <a:blip r:embed="rId8" cstate="print">
                       <a:extLst>
                         <a:ext uri="{28A0092B-C50C-407E-A947-70E740481C1C}">
                           <a14:useLocalDpi xmlns:a14="http://schemas.microsoft.com/office/drawing/2010/main" val="0"/>
@@ -733,7 +736,7 @@
                     <pic:cNvPicPr/>
                   </pic:nvPicPr>
                   <pic:blipFill>
-                    <a:blip r:embed="rId7">
+                    <a:blip r:embed="rId9">
                       <a:extLst>
                         <a:ext uri="{28A0092B-C50C-407E-A947-70E740481C1C}">
                           <a14:useLocalDpi xmlns:a14="http://schemas.microsoft.com/office/drawing/2010/main" val="0"/>
@@ -1226,7 +1229,7 @@
                     <pic:cNvPicPr/>
                   </pic:nvPicPr>
                   <pic:blipFill>
-                    <a:blip r:embed="rId8">
+                    <a:blip r:embed="rId10">
                       <a:extLst>
                         <a:ext uri="{28A0092B-C50C-407E-A947-70E740481C1C}">
                           <a14:useLocalDpi xmlns:a14="http://schemas.microsoft.com/office/drawing/2010/main" val="0"/>
@@ -1379,7 +1382,13 @@
         <w:jc w:val="both"/>
       </w:pPr>
       <w:r>
-        <w:t xml:space="preserve">If the vulnerability is unreproducible the incident responder will close the </w:t>
+        <w:t>If the vulnerability is unreproducible</w:t>
+      </w:r>
+      <w:r>
+        <w:t>,</w:t>
+      </w:r>
+      <w:r>
+        <w:t xml:space="preserve"> the incident responder will close the </w:t>
       </w:r>
       <w:r>
         <w:rPr>
@@ -1729,7 +1738,7 @@
                     <pic:cNvPicPr/>
                   </pic:nvPicPr>
                   <pic:blipFill>
-                    <a:blip r:embed="rId9">
+                    <a:blip r:embed="rId11">
                       <a:extLst>
                         <a:ext uri="{28A0092B-C50C-407E-A947-70E740481C1C}">
                           <a14:useLocalDpi xmlns:a14="http://schemas.microsoft.com/office/drawing/2010/main" val="0"/>
@@ -1866,7 +1875,13 @@
         <w:t>eport</w:t>
       </w:r>
       <w:r>
-        <w:t xml:space="preserve"> documenting the findings with be generated.</w:t>
+        <w:t xml:space="preserve"> documenting the findings </w:t>
+      </w:r>
+      <w:r>
+        <w:t>will</w:t>
+      </w:r>
+      <w:r>
+        <w:t xml:space="preserve"> be generated.</w:t>
       </w:r>
     </w:p>
     <w:p>
@@ -1875,7 +1890,13 @@
         <w:jc w:val="both"/>
       </w:pPr>
       <w:r>
-        <w:t xml:space="preserve">If the threat is determined to be controlled a </w:t>
+        <w:t>If the threat is determined to be controlled</w:t>
+      </w:r>
+      <w:r>
+        <w:t>,</w:t>
+      </w:r>
+      <w:r>
+        <w:t xml:space="preserve"> a </w:t>
       </w:r>
       <w:r>
         <w:rPr>
@@ -2284,7 +2305,7 @@
                     <pic:cNvPicPr/>
                   </pic:nvPicPr>
                   <pic:blipFill>
-                    <a:blip r:embed="rId10">
+                    <a:blip r:embed="rId12">
                       <a:extLst>
                         <a:ext uri="{28A0092B-C50C-407E-A947-70E740481C1C}">
                           <a14:useLocalDpi xmlns:a14="http://schemas.microsoft.com/office/drawing/2010/main" val="0"/>
@@ -2939,7 +2960,7 @@
                     <pic:cNvPicPr/>
                   </pic:nvPicPr>
                   <pic:blipFill>
-                    <a:blip r:embed="rId11">
+                    <a:blip r:embed="rId13">
                       <a:extLst>
                         <a:ext uri="{28A0092B-C50C-407E-A947-70E740481C1C}">
                           <a14:useLocalDpi xmlns:a14="http://schemas.microsoft.com/office/drawing/2010/main" val="0"/>
@@ -3165,7 +3186,7 @@
         <w:t>Unspecified Requirement</w:t>
       </w:r>
       <w:r>
-        <w:t xml:space="preserve"> notification will be generated. This will be taken up as input to the by either the </w:t>
+        <w:t xml:space="preserve"> notification will be generated. This will be taken up as input by either the </w:t>
       </w:r>
       <w:r>
         <w:rPr>
@@ -3497,7 +3518,7 @@
                     <pic:cNvPicPr/>
                   </pic:nvPicPr>
                   <pic:blipFill>
-                    <a:blip r:embed="rId12">
+                    <a:blip r:embed="rId14">
                       <a:extLst>
                         <a:ext uri="{28A0092B-C50C-407E-A947-70E740481C1C}">
                           <a14:useLocalDpi xmlns:a14="http://schemas.microsoft.com/office/drawing/2010/main" val="0"/>
@@ -3960,7 +3981,7 @@
                     <pic:cNvPicPr/>
                   </pic:nvPicPr>
                   <pic:blipFill>
-                    <a:blip r:embed="rId13">
+                    <a:blip r:embed="rId15">
                       <a:extLst>
                         <a:ext uri="{28A0092B-C50C-407E-A947-70E740481C1C}">
                           <a14:useLocalDpi xmlns:a14="http://schemas.microsoft.com/office/drawing/2010/main" val="0"/>
@@ -4351,7 +4372,7 @@
                     <pic:cNvPicPr/>
                   </pic:nvPicPr>
                   <pic:blipFill>
-                    <a:blip r:embed="rId14">
+                    <a:blip r:embed="rId16">
                       <a:extLst>
                         <a:ext uri="{28A0092B-C50C-407E-A947-70E740481C1C}">
                           <a14:useLocalDpi xmlns:a14="http://schemas.microsoft.com/office/drawing/2010/main" val="0"/>
@@ -4732,7 +4753,7 @@
                     <pic:cNvPicPr/>
                   </pic:nvPicPr>
                   <pic:blipFill>
-                    <a:blip r:embed="rId15">
+                    <a:blip r:embed="rId17">
                       <a:extLst>
                         <a:ext uri="{28A0092B-C50C-407E-A947-70E740481C1C}">
                           <a14:useLocalDpi xmlns:a14="http://schemas.microsoft.com/office/drawing/2010/main" val="0"/>
@@ -5121,7 +5142,7 @@
                     <pic:cNvPicPr/>
                   </pic:nvPicPr>
                   <pic:blipFill>
-                    <a:blip r:embed="rId16">
+                    <a:blip r:embed="rId18">
                       <a:extLst>
                         <a:ext uri="{28A0092B-C50C-407E-A947-70E740481C1C}">
                           <a14:useLocalDpi xmlns:a14="http://schemas.microsoft.com/office/drawing/2010/main" val="0"/>
@@ -5477,7 +5498,7 @@
         </w:rPr>
         <w:br/>
       </w:r>
-      <w:hyperlink r:id="rId17">
+      <w:hyperlink r:id="rId19">
         <w:r>
           <w:rPr>
             <w:rStyle w:val="Hyperlink"/>
@@ -5516,7 +5537,7 @@
         </w:rPr>
         <w:br/>
       </w:r>
-      <w:hyperlink r:id="rId18">
+      <w:hyperlink r:id="rId20">
         <w:r>
           <w:rPr>
             <w:rStyle w:val="Hyperlink"/>
@@ -5601,7 +5622,7 @@
         </w:rPr>
         <w:br/>
       </w:r>
-      <w:hyperlink r:id="rId19">
+      <w:hyperlink r:id="rId21">
         <w:r>
           <w:rPr>
             <w:rStyle w:val="Hyperlink"/>
@@ -5640,7 +5661,7 @@
         </w:rPr>
         <w:br/>
       </w:r>
-      <w:hyperlink r:id="rId20" w:anchor="cna_participants" w:history="1">
+      <w:hyperlink r:id="rId22" w:anchor="cna_participants" w:history="1">
         <w:r>
           <w:rPr>
             <w:rStyle w:val="Hyperlink"/>
@@ -5723,7 +5744,7 @@
         </w:rPr>
         <w:br/>
       </w:r>
-      <w:hyperlink r:id="rId21" w:history="1">
+      <w:hyperlink r:id="rId23" w:history="1">
         <w:r>
           <w:rPr>
             <w:rStyle w:val="Hyperlink"/>
@@ -5913,7 +5934,7 @@
         </w:rPr>
         <w:t xml:space="preserve"> </w:t>
       </w:r>
-      <w:hyperlink r:id="rId22" w:history="1">
+      <w:hyperlink r:id="rId24" w:history="1">
         <w:r>
           <w:rPr>
             <w:rStyle w:val="Hyperlink"/>
@@ -5952,13 +5973,183 @@
     <w:p/>
     <w:p/>
     <w:sectPr>
+      <w:footerReference w:type="even" r:id="rId25"/>
+      <w:footerReference w:type="default" r:id="rId26"/>
       <w:pgSz w:w="12240" w:h="15840"/>
       <w:pgMar w:top="1440" w:right="1440" w:bottom="1440" w:left="1440" w:header="720" w:footer="720" w:gutter="0"/>
       <w:pgNumType w:start="1"/>
       <w:cols w:space="720"/>
+      <w:titlePg/>
     </w:sectPr>
   </w:body>
 </w:document>
+</file>
+
+<file path=word/endnotes.xml><?xml version="1.0" encoding="utf-8"?>
+<w:endnotes xmlns:wpc="http://schemas.microsoft.com/office/word/2010/wordprocessingCanvas" xmlns:cx="http://schemas.microsoft.com/office/drawing/2014/chartex" xmlns:cx1="http://schemas.microsoft.com/office/drawing/2015/9/8/chartex" xmlns:cx2="http://schemas.microsoft.com/office/drawing/2015/10/21/chartex" xmlns:cx3="http://schemas.microsoft.com/office/drawing/2016/5/9/chartex" xmlns:cx4="http://schemas.microsoft.com/office/drawing/2016/5/10/chartex" xmlns:cx5="http://schemas.microsoft.com/office/drawing/2016/5/11/chartex" xmlns:cx6="http://schemas.microsoft.com/office/drawing/2016/5/12/chartex" xmlns:cx7="http://schemas.microsoft.com/office/drawing/2016/5/13/chartex" xmlns:cx8="http://schemas.microsoft.com/office/drawing/2016/5/14/chartex" xmlns:mc="http://schemas.openxmlformats.org/markup-compatibility/2006" xmlns:aink="http://schemas.microsoft.com/office/drawing/2016/ink" xmlns:am3d="http://schemas.microsoft.com/office/drawing/2017/model3d" xmlns:o="urn:schemas-microsoft-com:office:office" xmlns:r="http://schemas.openxmlformats.org/officeDocument/2006/relationships" xmlns:m="http://schemas.openxmlformats.org/officeDocument/2006/math" xmlns:v="urn:schemas-microsoft-com:vml" xmlns:wp14="http://schemas.microsoft.com/office/word/2010/wordprocessingDrawing" xmlns:wp="http://schemas.openxmlformats.org/drawingml/2006/wordprocessingDrawing" xmlns:w10="urn:schemas-microsoft-com:office:word" xmlns:w="http://schemas.openxmlformats.org/wordprocessingml/2006/main" xmlns:w14="http://schemas.microsoft.com/office/word/2010/wordml" xmlns:w15="http://schemas.microsoft.com/office/word/2012/wordml" xmlns:w16cex="http://schemas.microsoft.com/office/word/2018/wordml/cex" xmlns:w16cid="http://schemas.microsoft.com/office/word/2016/wordml/cid" xmlns:w16="http://schemas.microsoft.com/office/word/2018/wordml" xmlns:w16se="http://schemas.microsoft.com/office/word/2015/wordml/symex" xmlns:wpg="http://schemas.microsoft.com/office/word/2010/wordprocessingGroup" xmlns:wpi="http://schemas.microsoft.com/office/word/2010/wordprocessingInk" xmlns:wne="http://schemas.microsoft.com/office/word/2006/wordml" xmlns:wps="http://schemas.microsoft.com/office/word/2010/wordprocessingShape" mc:Ignorable="w14 w15 w16se w16cid w16 w16cex wp14">
+  <w:endnote w:type="separator" w:id="-1">
+    <w:p>
+      <w:pPr>
+        <w:spacing w:line="240" w:lineRule="auto"/>
+      </w:pPr>
+      <w:r>
+        <w:separator/>
+      </w:r>
+    </w:p>
+  </w:endnote>
+  <w:endnote w:type="continuationSeparator" w:id="0">
+    <w:p>
+      <w:pPr>
+        <w:spacing w:line="240" w:lineRule="auto"/>
+      </w:pPr>
+      <w:r>
+        <w:continuationSeparator/>
+      </w:r>
+    </w:p>
+  </w:endnote>
+</w:endnotes>
+</file>
+
+<file path=word/footer1.xml><?xml version="1.0" encoding="utf-8"?>
+<w:ftr xmlns:wpc="http://schemas.microsoft.com/office/word/2010/wordprocessingCanvas" xmlns:cx="http://schemas.microsoft.com/office/drawing/2014/chartex" xmlns:cx1="http://schemas.microsoft.com/office/drawing/2015/9/8/chartex" xmlns:cx2="http://schemas.microsoft.com/office/drawing/2015/10/21/chartex" xmlns:cx3="http://schemas.microsoft.com/office/drawing/2016/5/9/chartex" xmlns:cx4="http://schemas.microsoft.com/office/drawing/2016/5/10/chartex" xmlns:cx5="http://schemas.microsoft.com/office/drawing/2016/5/11/chartex" xmlns:cx6="http://schemas.microsoft.com/office/drawing/2016/5/12/chartex" xmlns:cx7="http://schemas.microsoft.com/office/drawing/2016/5/13/chartex" xmlns:cx8="http://schemas.microsoft.com/office/drawing/2016/5/14/chartex" xmlns:mc="http://schemas.openxmlformats.org/markup-compatibility/2006" xmlns:aink="http://schemas.microsoft.com/office/drawing/2016/ink" xmlns:am3d="http://schemas.microsoft.com/office/drawing/2017/model3d" xmlns:o="urn:schemas-microsoft-com:office:office" xmlns:r="http://schemas.openxmlformats.org/officeDocument/2006/relationships" xmlns:m="http://schemas.openxmlformats.org/officeDocument/2006/math" xmlns:v="urn:schemas-microsoft-com:vml" xmlns:wp14="http://schemas.microsoft.com/office/word/2010/wordprocessingDrawing" xmlns:wp="http://schemas.openxmlformats.org/drawingml/2006/wordprocessingDrawing" xmlns:w10="urn:schemas-microsoft-com:office:word" xmlns:w="http://schemas.openxmlformats.org/wordprocessingml/2006/main" xmlns:w14="http://schemas.microsoft.com/office/word/2010/wordml" xmlns:w15="http://schemas.microsoft.com/office/word/2012/wordml" xmlns:w16cex="http://schemas.microsoft.com/office/word/2018/wordml/cex" xmlns:w16cid="http://schemas.microsoft.com/office/word/2016/wordml/cid" xmlns:w16="http://schemas.microsoft.com/office/word/2018/wordml" xmlns:w16se="http://schemas.microsoft.com/office/word/2015/wordml/symex" xmlns:wpg="http://schemas.microsoft.com/office/word/2010/wordprocessingGroup" xmlns:wpi="http://schemas.microsoft.com/office/word/2010/wordprocessingInk" xmlns:wne="http://schemas.microsoft.com/office/word/2006/wordml" xmlns:wps="http://schemas.microsoft.com/office/word/2010/wordprocessingShape" mc:Ignorable="w14 w15 w16se w16cid w16 w16cex wp14">
+  <w:sdt>
+    <w:sdtPr>
+      <w:rPr>
+        <w:rStyle w:val="PageNumber"/>
+      </w:rPr>
+      <w:id w:val="-2070103628"/>
+      <w:docPartObj>
+        <w:docPartGallery w:val="Page Numbers (Bottom of Page)"/>
+        <w:docPartUnique/>
+      </w:docPartObj>
+    </w:sdtPr>
+    <w:sdtContent>
+      <w:p>
+        <w:pPr>
+          <w:pStyle w:val="Footer"/>
+          <w:framePr w:wrap="none" w:vAnchor="text" w:hAnchor="margin" w:xAlign="right" w:y="1"/>
+          <w:rPr>
+            <w:rStyle w:val="PageNumber"/>
+          </w:rPr>
+        </w:pPr>
+        <w:r>
+          <w:rPr>
+            <w:rStyle w:val="PageNumber"/>
+          </w:rPr>
+          <w:fldChar w:fldCharType="begin"/>
+        </w:r>
+        <w:r>
+          <w:rPr>
+            <w:rStyle w:val="PageNumber"/>
+          </w:rPr>
+          <w:instrText xml:space="preserve"> PAGE </w:instrText>
+        </w:r>
+        <w:r>
+          <w:rPr>
+            <w:rStyle w:val="PageNumber"/>
+          </w:rPr>
+          <w:fldChar w:fldCharType="end"/>
+        </w:r>
+      </w:p>
+    </w:sdtContent>
+  </w:sdt>
+  <w:p>
+    <w:pPr>
+      <w:pStyle w:val="Footer"/>
+      <w:ind w:right="360"/>
+    </w:pPr>
+  </w:p>
+</w:ftr>
+</file>
+
+<file path=word/footer2.xml><?xml version="1.0" encoding="utf-8"?>
+<w:ftr xmlns:wpc="http://schemas.microsoft.com/office/word/2010/wordprocessingCanvas" xmlns:cx="http://schemas.microsoft.com/office/drawing/2014/chartex" xmlns:cx1="http://schemas.microsoft.com/office/drawing/2015/9/8/chartex" xmlns:cx2="http://schemas.microsoft.com/office/drawing/2015/10/21/chartex" xmlns:cx3="http://schemas.microsoft.com/office/drawing/2016/5/9/chartex" xmlns:cx4="http://schemas.microsoft.com/office/drawing/2016/5/10/chartex" xmlns:cx5="http://schemas.microsoft.com/office/drawing/2016/5/11/chartex" xmlns:cx6="http://schemas.microsoft.com/office/drawing/2016/5/12/chartex" xmlns:cx7="http://schemas.microsoft.com/office/drawing/2016/5/13/chartex" xmlns:cx8="http://schemas.microsoft.com/office/drawing/2016/5/14/chartex" xmlns:mc="http://schemas.openxmlformats.org/markup-compatibility/2006" xmlns:aink="http://schemas.microsoft.com/office/drawing/2016/ink" xmlns:am3d="http://schemas.microsoft.com/office/drawing/2017/model3d" xmlns:o="urn:schemas-microsoft-com:office:office" xmlns:r="http://schemas.openxmlformats.org/officeDocument/2006/relationships" xmlns:m="http://schemas.openxmlformats.org/officeDocument/2006/math" xmlns:v="urn:schemas-microsoft-com:vml" xmlns:wp14="http://schemas.microsoft.com/office/word/2010/wordprocessingDrawing" xmlns:wp="http://schemas.openxmlformats.org/drawingml/2006/wordprocessingDrawing" xmlns:w10="urn:schemas-microsoft-com:office:word" xmlns:w="http://schemas.openxmlformats.org/wordprocessingml/2006/main" xmlns:w14="http://schemas.microsoft.com/office/word/2010/wordml" xmlns:w15="http://schemas.microsoft.com/office/word/2012/wordml" xmlns:w16cex="http://schemas.microsoft.com/office/word/2018/wordml/cex" xmlns:w16cid="http://schemas.microsoft.com/office/word/2016/wordml/cid" xmlns:w16="http://schemas.microsoft.com/office/word/2018/wordml" xmlns:w16se="http://schemas.microsoft.com/office/word/2015/wordml/symex" xmlns:wpg="http://schemas.microsoft.com/office/word/2010/wordprocessingGroup" xmlns:wpi="http://schemas.microsoft.com/office/word/2010/wordprocessingInk" xmlns:wne="http://schemas.microsoft.com/office/word/2006/wordml" xmlns:wps="http://schemas.microsoft.com/office/word/2010/wordprocessingShape" mc:Ignorable="w14 w15 w16se w16cid w16 w16cex wp14">
+  <w:sdt>
+    <w:sdtPr>
+      <w:rPr>
+        <w:rStyle w:val="PageNumber"/>
+      </w:rPr>
+      <w:id w:val="1084650672"/>
+      <w:docPartObj>
+        <w:docPartGallery w:val="Page Numbers (Bottom of Page)"/>
+        <w:docPartUnique/>
+      </w:docPartObj>
+    </w:sdtPr>
+    <w:sdtContent>
+      <w:p>
+        <w:pPr>
+          <w:pStyle w:val="Footer"/>
+          <w:framePr w:wrap="none" w:vAnchor="text" w:hAnchor="margin" w:xAlign="right" w:y="1"/>
+          <w:rPr>
+            <w:rStyle w:val="PageNumber"/>
+          </w:rPr>
+        </w:pPr>
+        <w:r>
+          <w:rPr>
+            <w:rStyle w:val="PageNumber"/>
+          </w:rPr>
+          <w:fldChar w:fldCharType="begin"/>
+        </w:r>
+        <w:r>
+          <w:rPr>
+            <w:rStyle w:val="PageNumber"/>
+          </w:rPr>
+          <w:instrText xml:space="preserve"> PAGE </w:instrText>
+        </w:r>
+        <w:r>
+          <w:rPr>
+            <w:rStyle w:val="PageNumber"/>
+          </w:rPr>
+          <w:fldChar w:fldCharType="separate"/>
+        </w:r>
+        <w:r>
+          <w:rPr>
+            <w:rStyle w:val="PageNumber"/>
+            <w:noProof/>
+          </w:rPr>
+          <w:t>1</w:t>
+        </w:r>
+        <w:r>
+          <w:rPr>
+            <w:rStyle w:val="PageNumber"/>
+          </w:rPr>
+          <w:fldChar w:fldCharType="end"/>
+        </w:r>
+      </w:p>
+    </w:sdtContent>
+  </w:sdt>
+  <w:p>
+    <w:pPr>
+      <w:pStyle w:val="Footer"/>
+      <w:ind w:right="360"/>
+    </w:pPr>
+  </w:p>
+</w:ftr>
+</file>
+
+<file path=word/footnotes.xml><?xml version="1.0" encoding="utf-8"?>
+<w:footnotes xmlns:wpc="http://schemas.microsoft.com/office/word/2010/wordprocessingCanvas" xmlns:cx="http://schemas.microsoft.com/office/drawing/2014/chartex" xmlns:cx1="http://schemas.microsoft.com/office/drawing/2015/9/8/chartex" xmlns:cx2="http://schemas.microsoft.com/office/drawing/2015/10/21/chartex" xmlns:cx3="http://schemas.microsoft.com/office/drawing/2016/5/9/chartex" xmlns:cx4="http://schemas.microsoft.com/office/drawing/2016/5/10/chartex" xmlns:cx5="http://schemas.microsoft.com/office/drawing/2016/5/11/chartex" xmlns:cx6="http://schemas.microsoft.com/office/drawing/2016/5/12/chartex" xmlns:cx7="http://schemas.microsoft.com/office/drawing/2016/5/13/chartex" xmlns:cx8="http://schemas.microsoft.com/office/drawing/2016/5/14/chartex" xmlns:mc="http://schemas.openxmlformats.org/markup-compatibility/2006" xmlns:aink="http://schemas.microsoft.com/office/drawing/2016/ink" xmlns:am3d="http://schemas.microsoft.com/office/drawing/2017/model3d" xmlns:o="urn:schemas-microsoft-com:office:office" xmlns:r="http://schemas.openxmlformats.org/officeDocument/2006/relationships" xmlns:m="http://schemas.openxmlformats.org/officeDocument/2006/math" xmlns:v="urn:schemas-microsoft-com:vml" xmlns:wp14="http://schemas.microsoft.com/office/word/2010/wordprocessingDrawing" xmlns:wp="http://schemas.openxmlformats.org/drawingml/2006/wordprocessingDrawing" xmlns:w10="urn:schemas-microsoft-com:office:word" xmlns:w="http://schemas.openxmlformats.org/wordprocessingml/2006/main" xmlns:w14="http://schemas.microsoft.com/office/word/2010/wordml" xmlns:w15="http://schemas.microsoft.com/office/word/2012/wordml" xmlns:w16cex="http://schemas.microsoft.com/office/word/2018/wordml/cex" xmlns:w16cid="http://schemas.microsoft.com/office/word/2016/wordml/cid" xmlns:w16="http://schemas.microsoft.com/office/word/2018/wordml" xmlns:w16se="http://schemas.microsoft.com/office/word/2015/wordml/symex" xmlns:wpg="http://schemas.microsoft.com/office/word/2010/wordprocessingGroup" xmlns:wpi="http://schemas.microsoft.com/office/word/2010/wordprocessingInk" xmlns:wne="http://schemas.microsoft.com/office/word/2006/wordml" xmlns:wps="http://schemas.microsoft.com/office/word/2010/wordprocessingShape" mc:Ignorable="w14 w15 w16se w16cid w16 w16cex wp14">
+  <w:footnote w:type="separator" w:id="-1">
+    <w:p>
+      <w:pPr>
+        <w:spacing w:line="240" w:lineRule="auto"/>
+      </w:pPr>
+      <w:r>
+        <w:separator/>
+      </w:r>
+    </w:p>
+  </w:footnote>
+  <w:footnote w:type="continuationSeparator" w:id="0">
+    <w:p>
+      <w:pPr>
+        <w:spacing w:line="240" w:lineRule="auto"/>
+      </w:pPr>
+      <w:r>
+        <w:continuationSeparator/>
+      </w:r>
+    </w:p>
+  </w:footnote>
+</w:footnotes>
 </file>
 
 <file path=word/numbering.xml><?xml version="1.0" encoding="utf-8"?>
@@ -7350,6 +7541,7 @@
   <w:style w:type="character" w:default="1" w:styleId="DefaultParagraphFont">
     <w:name w:val="Default Paragraph Font"/>
     <w:uiPriority w:val="1"/>
+    <w:semiHidden/>
     <w:unhideWhenUsed/>
   </w:style>
   <w:style w:type="table" w:default="1" w:styleId="TableNormal">
@@ -7512,6 +7704,58 @@
       <w:sz w:val="24"/>
       <w:szCs w:val="24"/>
     </w:rPr>
+  </w:style>
+  <w:style w:type="paragraph" w:styleId="Header">
+    <w:name w:val="header"/>
+    <w:basedOn w:val="Normal"/>
+    <w:link w:val="HeaderChar"/>
+    <w:uiPriority w:val="99"/>
+    <w:unhideWhenUsed/>
+    <w:rsid w:val="00CE2FF6"/>
+    <w:pPr>
+      <w:tabs>
+        <w:tab w:val="center" w:pos="4680"/>
+        <w:tab w:val="right" w:pos="9360"/>
+      </w:tabs>
+      <w:spacing w:line="240" w:lineRule="auto"/>
+    </w:pPr>
+  </w:style>
+  <w:style w:type="character" w:customStyle="1" w:styleId="HeaderChar">
+    <w:name w:val="Header Char"/>
+    <w:basedOn w:val="DefaultParagraphFont"/>
+    <w:link w:val="Header"/>
+    <w:uiPriority w:val="99"/>
+    <w:rsid w:val="00CE2FF6"/>
+  </w:style>
+  <w:style w:type="paragraph" w:styleId="Footer">
+    <w:name w:val="footer"/>
+    <w:basedOn w:val="Normal"/>
+    <w:link w:val="FooterChar"/>
+    <w:uiPriority w:val="99"/>
+    <w:unhideWhenUsed/>
+    <w:rsid w:val="00CE2FF6"/>
+    <w:pPr>
+      <w:tabs>
+        <w:tab w:val="center" w:pos="4680"/>
+        <w:tab w:val="right" w:pos="9360"/>
+      </w:tabs>
+      <w:spacing w:line="240" w:lineRule="auto"/>
+    </w:pPr>
+  </w:style>
+  <w:style w:type="character" w:customStyle="1" w:styleId="FooterChar">
+    <w:name w:val="Footer Char"/>
+    <w:basedOn w:val="DefaultParagraphFont"/>
+    <w:link w:val="Footer"/>
+    <w:uiPriority w:val="99"/>
+    <w:rsid w:val="00CE2FF6"/>
+  </w:style>
+  <w:style w:type="character" w:styleId="PageNumber">
+    <w:name w:val="page number"/>
+    <w:basedOn w:val="DefaultParagraphFont"/>
+    <w:uiPriority w:val="99"/>
+    <w:semiHidden/>
+    <w:unhideWhenUsed/>
+    <w:rsid w:val="00CE2FF6"/>
   </w:style>
 </w:styles>
 </file>

</xml_diff>

<commit_message>
updated Incident Response Plan secondary document to include supply chain elements
</commit_message>
<xml_diff>
--- a/source/reference_documents/secondary_documents/foundation phase/Incident Response Plan/Incident Response Plan.docx
+++ b/source/reference_documents/secondary_documents/foundation phase/Incident Response Plan/Incident Response Plan.docx
@@ -1,6 +1,6 @@
 
 <file path=word/document.xml><?xml version="1.0" encoding="utf-8"?>
-<w:document xmlns:wpc="http://schemas.microsoft.com/office/word/2010/wordprocessingCanvas" xmlns:cx="http://schemas.microsoft.com/office/drawing/2014/chartex" xmlns:cx1="http://schemas.microsoft.com/office/drawing/2015/9/8/chartex" xmlns:cx2="http://schemas.microsoft.com/office/drawing/2015/10/21/chartex" xmlns:cx3="http://schemas.microsoft.com/office/drawing/2016/5/9/chartex" xmlns:cx4="http://schemas.microsoft.com/office/drawing/2016/5/10/chartex" xmlns:cx5="http://schemas.microsoft.com/office/drawing/2016/5/11/chartex" xmlns:cx6="http://schemas.microsoft.com/office/drawing/2016/5/12/chartex" xmlns:cx7="http://schemas.microsoft.com/office/drawing/2016/5/13/chartex" xmlns:cx8="http://schemas.microsoft.com/office/drawing/2016/5/14/chartex" xmlns:mc="http://schemas.openxmlformats.org/markup-compatibility/2006" xmlns:aink="http://schemas.microsoft.com/office/drawing/2016/ink" xmlns:am3d="http://schemas.microsoft.com/office/drawing/2017/model3d" xmlns:o="urn:schemas-microsoft-com:office:office" xmlns:r="http://schemas.openxmlformats.org/officeDocument/2006/relationships" xmlns:m="http://schemas.openxmlformats.org/officeDocument/2006/math" xmlns:v="urn:schemas-microsoft-com:vml" xmlns:wp14="http://schemas.microsoft.com/office/word/2010/wordprocessingDrawing" xmlns:wp="http://schemas.openxmlformats.org/drawingml/2006/wordprocessingDrawing" xmlns:w10="urn:schemas-microsoft-com:office:word" xmlns:w="http://schemas.openxmlformats.org/wordprocessingml/2006/main" xmlns:w14="http://schemas.microsoft.com/office/word/2010/wordml" xmlns:w15="http://schemas.microsoft.com/office/word/2012/wordml" xmlns:w16cex="http://schemas.microsoft.com/office/word/2018/wordml/cex" xmlns:w16cid="http://schemas.microsoft.com/office/word/2016/wordml/cid" xmlns:w16="http://schemas.microsoft.com/office/word/2018/wordml" xmlns:w16se="http://schemas.microsoft.com/office/word/2015/wordml/symex" xmlns:wpg="http://schemas.microsoft.com/office/word/2010/wordprocessingGroup" xmlns:wpi="http://schemas.microsoft.com/office/word/2010/wordprocessingInk" xmlns:wne="http://schemas.microsoft.com/office/word/2006/wordml" xmlns:wps="http://schemas.microsoft.com/office/word/2010/wordprocessingShape" mc:Ignorable="w14 w15 w16se w16cid w16 w16cex wp14">
+<w:document xmlns:wpc="http://schemas.microsoft.com/office/word/2010/wordprocessingCanvas" xmlns:cx="http://schemas.microsoft.com/office/drawing/2014/chartex" xmlns:cx1="http://schemas.microsoft.com/office/drawing/2015/9/8/chartex" xmlns:cx2="http://schemas.microsoft.com/office/drawing/2015/10/21/chartex" xmlns:cx3="http://schemas.microsoft.com/office/drawing/2016/5/9/chartex" xmlns:cx4="http://schemas.microsoft.com/office/drawing/2016/5/10/chartex" xmlns:cx5="http://schemas.microsoft.com/office/drawing/2016/5/11/chartex" xmlns:cx6="http://schemas.microsoft.com/office/drawing/2016/5/12/chartex" xmlns:cx7="http://schemas.microsoft.com/office/drawing/2016/5/13/chartex" xmlns:cx8="http://schemas.microsoft.com/office/drawing/2016/5/14/chartex" xmlns:mc="http://schemas.openxmlformats.org/markup-compatibility/2006" xmlns:aink="http://schemas.microsoft.com/office/drawing/2016/ink" xmlns:am3d="http://schemas.microsoft.com/office/drawing/2017/model3d" xmlns:o="urn:schemas-microsoft-com:office:office" xmlns:oel="http://schemas.microsoft.com/office/2019/extlst" xmlns:r="http://schemas.openxmlformats.org/officeDocument/2006/relationships" xmlns:m="http://schemas.openxmlformats.org/officeDocument/2006/math" xmlns:v="urn:schemas-microsoft-com:vml" xmlns:wp14="http://schemas.microsoft.com/office/word/2010/wordprocessingDrawing" xmlns:wp="http://schemas.openxmlformats.org/drawingml/2006/wordprocessingDrawing" xmlns:w10="urn:schemas-microsoft-com:office:word" xmlns:w="http://schemas.openxmlformats.org/wordprocessingml/2006/main" xmlns:w14="http://schemas.microsoft.com/office/word/2010/wordml" xmlns:w15="http://schemas.microsoft.com/office/word/2012/wordml" xmlns:w16cex="http://schemas.microsoft.com/office/word/2018/wordml/cex" xmlns:w16cid="http://schemas.microsoft.com/office/word/2016/wordml/cid" xmlns:w16="http://schemas.microsoft.com/office/word/2018/wordml" xmlns:w16sdtdh="http://schemas.microsoft.com/office/word/2020/wordml/sdtdatahash" xmlns:w16se="http://schemas.microsoft.com/office/word/2015/wordml/symex" xmlns:wpg="http://schemas.microsoft.com/office/word/2010/wordprocessingGroup" xmlns:wpi="http://schemas.microsoft.com/office/word/2010/wordprocessingInk" xmlns:wne="http://schemas.microsoft.com/office/word/2006/wordml" xmlns:wps="http://schemas.microsoft.com/office/word/2010/wordprocessingShape" mc:Ignorable="w14 w15 w16se w16cid w16 w16cex w16sdtdh wp14">
   <w:body>
     <w:p>
       <w:pPr>
@@ -31,7 +31,7 @@
         <w:t>1</w:t>
       </w:r>
       <w:r>
-        <w:t>1</w:t>
+        <w:t>2</w:t>
       </w:r>
     </w:p>
     <w:p>
@@ -51,7 +51,7 @@
         <w:rPr>
           <w:noProof/>
         </w:rPr>
-        <w:t>3/24/22 7:21 AM</w:t>
+        <w:t>12/5/22 9:28 AM</w:t>
       </w:r>
       <w:r>
         <w:fldChar w:fldCharType="end"/>
@@ -377,8 +377,8 @@
           <w:noProof/>
         </w:rPr>
         <w:drawing>
-          <wp:inline distT="0" distB="0" distL="0" distR="0" wp14:anchorId="42011E6F" wp14:editId="55611BCD">
-            <wp:extent cx="5941752" cy="1811551"/>
+          <wp:inline distT="0" distB="0" distL="0" distR="0" wp14:anchorId="42011E6F" wp14:editId="5E008D03">
+            <wp:extent cx="5941750" cy="1811551"/>
             <wp:effectExtent l="0" t="0" r="1905" b="5080"/>
             <wp:docPr id="7" name="Picture 7"/>
             <wp:cNvGraphicFramePr>
@@ -406,7 +406,7 @@
                   <pic:spPr>
                     <a:xfrm>
                       <a:off x="0" y="0"/>
-                      <a:ext cx="5941752" cy="1811551"/>
+                      <a:ext cx="5941750" cy="1811551"/>
                     </a:xfrm>
                     <a:prstGeom prst="rect">
                       <a:avLst/>
@@ -721,8 +721,8 @@
           <w:noProof/>
         </w:rPr>
         <w:drawing>
-          <wp:inline distT="0" distB="0" distL="0" distR="0" wp14:anchorId="07D58444" wp14:editId="5B13D321">
-            <wp:extent cx="4161457" cy="4410647"/>
+          <wp:inline distT="0" distB="0" distL="0" distR="0" wp14:anchorId="07D58444" wp14:editId="36DC109C">
+            <wp:extent cx="4161457" cy="4410646"/>
             <wp:effectExtent l="0" t="0" r="4445" b="0"/>
             <wp:docPr id="15" name="Picture 15"/>
             <wp:cNvGraphicFramePr>
@@ -750,7 +750,7 @@
                   <pic:spPr>
                     <a:xfrm>
                       <a:off x="0" y="0"/>
-                      <a:ext cx="4161457" cy="4410647"/>
+                      <a:ext cx="4161457" cy="4410646"/>
                     </a:xfrm>
                     <a:prstGeom prst="rect">
                       <a:avLst/>
@@ -832,7 +832,7 @@
         <w:t>internal tooling</w:t>
       </w:r>
       <w:r>
-        <w:t>, law enforcement, or</w:t>
+        <w:t>, law enforcement,</w:t>
       </w:r>
       <w:r>
         <w:t xml:space="preserve"> </w:t>
@@ -848,6 +848,9 @@
       </w:r>
       <w:r>
         <w:t>ndependent researcher</w:t>
+      </w:r>
+      <w:r>
+        <w:t xml:space="preserve"> or a supplier</w:t>
       </w:r>
       <w:r>
         <w:t xml:space="preserve">. The incident monitoring process then generates an </w:t>
@@ -2945,8 +2948,8 @@
           <w:noProof/>
         </w:rPr>
         <w:drawing>
-          <wp:inline distT="0" distB="0" distL="0" distR="0" wp14:anchorId="10E88197" wp14:editId="54D36E71">
-            <wp:extent cx="4150998" cy="4230672"/>
+          <wp:inline distT="0" distB="0" distL="0" distR="0" wp14:anchorId="10E88197" wp14:editId="3C18CB48">
+            <wp:extent cx="4150998" cy="4230671"/>
             <wp:effectExtent l="0" t="0" r="1905" b="0"/>
             <wp:docPr id="4" name="Picture 4"/>
             <wp:cNvGraphicFramePr>
@@ -2974,7 +2977,7 @@
                   <pic:spPr>
                     <a:xfrm>
                       <a:off x="0" y="0"/>
-                      <a:ext cx="4150998" cy="4230672"/>
+                      <a:ext cx="4150998" cy="4230671"/>
                     </a:xfrm>
                     <a:prstGeom prst="rect">
                       <a:avLst/>
@@ -3243,16 +3246,45 @@
     </w:p>
     <w:p>
       <w:pPr>
+        <w:spacing w:after="240"/>
         <w:jc w:val="both"/>
       </w:pPr>
       <w:r>
+        <w:lastRenderedPageBreak/>
+        <w:t xml:space="preserve">If it is determined that the threat is exploiting a deficiency in a supplier-provided element, a </w:t>
+      </w:r>
+      <w:r>
+        <w:rPr>
+          <w:b/>
+          <w:bCs/>
+        </w:rPr>
+        <w:t>Supplier Notification</w:t>
+      </w:r>
+      <w:r>
+        <w:t xml:space="preserve"> is generated. This will be taken up by supply chain interaction processes.</w:t>
+      </w:r>
+    </w:p>
+    <w:p>
+      <w:pPr>
+        <w:jc w:val="both"/>
+      </w:pPr>
+      <w:proofErr w:type="spellStart"/>
+      <w:r>
         <w:rPr>
           <w:b/>
           <w:bCs/>
           <w:color w:val="0070C0"/>
         </w:rPr>
-        <w:lastRenderedPageBreak/>
-        <w:t>Note:</w:t>
+        <w:t>Note</w:t>
+      </w:r>
+      <w:proofErr w:type="spellEnd"/>
+      <w:r>
+        <w:rPr>
+          <w:b/>
+          <w:bCs/>
+          <w:color w:val="0070C0"/>
+        </w:rPr>
+        <w:t>:</w:t>
       </w:r>
       <w:r>
         <w:tab/>
@@ -3503,9 +3535,9 @@
           <w:noProof/>
         </w:rPr>
         <w:drawing>
-          <wp:inline distT="0" distB="0" distL="0" distR="0" wp14:anchorId="1BA9E0D2" wp14:editId="33DF6FB9">
-            <wp:extent cx="4442870" cy="4273847"/>
-            <wp:effectExtent l="0" t="0" r="2540" b="0"/>
+          <wp:inline distT="0" distB="0" distL="0" distR="0" wp14:anchorId="1BA9E0D2" wp14:editId="3BF8C0CA">
+            <wp:extent cx="4338236" cy="4273847"/>
+            <wp:effectExtent l="0" t="0" r="5715" b="0"/>
             <wp:docPr id="1" name="Picture 1"/>
             <wp:cNvGraphicFramePr>
               <a:graphicFrameLocks xmlns:a="http://schemas.openxmlformats.org/drawingml/2006/main" noChangeAspect="1"/>
@@ -3532,7 +3564,7 @@
                   <pic:spPr>
                     <a:xfrm>
                       <a:off x="0" y="0"/>
-                      <a:ext cx="4442870" cy="4273847"/>
+                      <a:ext cx="4338236" cy="4273847"/>
                     </a:xfrm>
                     <a:prstGeom prst="rect">
                       <a:avLst/>
@@ -3672,6 +3704,25 @@
       <w:r>
         <w:t>.</w:t>
       </w:r>
+      <w:r>
+        <w:t xml:space="preserve"> </w:t>
+      </w:r>
+      <w:r>
+        <w:t>A</w:t>
+      </w:r>
+      <w:r>
+        <w:t xml:space="preserve"> </w:t>
+      </w:r>
+      <w:r>
+        <w:rPr>
+          <w:b/>
+          <w:bCs/>
+        </w:rPr>
+        <w:t>Threat Cross-reference Report</w:t>
+      </w:r>
+      <w:r>
+        <w:t xml:space="preserve"> will be generated.</w:t>
+      </w:r>
     </w:p>
     <w:p>
       <w:pPr>
@@ -3679,20 +3730,29 @@
         <w:jc w:val="both"/>
       </w:pPr>
       <w:r>
-        <w:t>A</w:t>
-      </w:r>
-      <w:r>
-        <w:t xml:space="preserve"> </w:t>
-      </w:r>
-      <w:r>
-        <w:rPr>
-          <w:b/>
-          <w:bCs/>
-        </w:rPr>
-        <w:t>Threat Cross-reference Report</w:t>
-      </w:r>
-      <w:r>
-        <w:t xml:space="preserve"> will be generated.</w:t>
+        <w:t xml:space="preserve">If it is determined that the threat </w:t>
+      </w:r>
+      <w:r>
+        <w:t>exists</w:t>
+      </w:r>
+      <w:r>
+        <w:t xml:space="preserve"> in supplier-provided element</w:t>
+      </w:r>
+      <w:r>
+        <w:t>s</w:t>
+      </w:r>
+      <w:r>
+        <w:t xml:space="preserve">, a </w:t>
+      </w:r>
+      <w:r>
+        <w:rPr>
+          <w:b/>
+          <w:bCs/>
+        </w:rPr>
+        <w:t>Supplier Notification</w:t>
+      </w:r>
+      <w:r>
+        <w:t xml:space="preserve"> is generated. This will be taken up by supply chain interaction processes.</w:t>
       </w:r>
     </w:p>
     <w:p>
@@ -4917,6 +4977,56 @@
     </w:p>
     <w:p>
       <w:pPr>
+        <w:spacing w:after="240"/>
+        <w:ind w:left="720" w:hanging="720"/>
+        <w:jc w:val="both"/>
+      </w:pPr>
+      <w:r>
+        <w:rPr>
+          <w:b/>
+          <w:bCs/>
+          <w:color w:val="0070C0"/>
+        </w:rPr>
+        <w:t>Note:</w:t>
+      </w:r>
+      <w:r>
+        <w:rPr>
+          <w:b/>
+          <w:bCs/>
+          <w:color w:val="0070C0"/>
+        </w:rPr>
+        <w:tab/>
+      </w:r>
+      <w:r>
+        <w:t xml:space="preserve">If the threat </w:t>
+      </w:r>
+      <w:r>
+        <w:t>has been determined to be stem from</w:t>
+      </w:r>
+      <w:r>
+        <w:t xml:space="preserve"> </w:t>
+      </w:r>
+      <w:r>
+        <w:t>a</w:t>
+      </w:r>
+      <w:r>
+        <w:t xml:space="preserve"> supplier-provided element</w:t>
+      </w:r>
+      <w:r>
+        <w:t xml:space="preserve"> deficiency</w:t>
+      </w:r>
+      <w:r>
+        <w:t xml:space="preserve">, </w:t>
+      </w:r>
+      <w:r>
+        <w:t>the Development SME show is assumed to represent resources of the supplier</w:t>
+      </w:r>
+      <w:r>
+        <w:t>.</w:t>
+      </w:r>
+    </w:p>
+    <w:p>
+      <w:pPr>
         <w:rPr>
           <w:sz w:val="32"/>
           <w:szCs w:val="32"/>
@@ -5986,7 +6096,7 @@
 </file>
 
 <file path=word/endnotes.xml><?xml version="1.0" encoding="utf-8"?>
-<w:endnotes xmlns:wpc="http://schemas.microsoft.com/office/word/2010/wordprocessingCanvas" xmlns:cx="http://schemas.microsoft.com/office/drawing/2014/chartex" xmlns:cx1="http://schemas.microsoft.com/office/drawing/2015/9/8/chartex" xmlns:cx2="http://schemas.microsoft.com/office/drawing/2015/10/21/chartex" xmlns:cx3="http://schemas.microsoft.com/office/drawing/2016/5/9/chartex" xmlns:cx4="http://schemas.microsoft.com/office/drawing/2016/5/10/chartex" xmlns:cx5="http://schemas.microsoft.com/office/drawing/2016/5/11/chartex" xmlns:cx6="http://schemas.microsoft.com/office/drawing/2016/5/12/chartex" xmlns:cx7="http://schemas.microsoft.com/office/drawing/2016/5/13/chartex" xmlns:cx8="http://schemas.microsoft.com/office/drawing/2016/5/14/chartex" xmlns:mc="http://schemas.openxmlformats.org/markup-compatibility/2006" xmlns:aink="http://schemas.microsoft.com/office/drawing/2016/ink" xmlns:am3d="http://schemas.microsoft.com/office/drawing/2017/model3d" xmlns:o="urn:schemas-microsoft-com:office:office" xmlns:r="http://schemas.openxmlformats.org/officeDocument/2006/relationships" xmlns:m="http://schemas.openxmlformats.org/officeDocument/2006/math" xmlns:v="urn:schemas-microsoft-com:vml" xmlns:wp14="http://schemas.microsoft.com/office/word/2010/wordprocessingDrawing" xmlns:wp="http://schemas.openxmlformats.org/drawingml/2006/wordprocessingDrawing" xmlns:w10="urn:schemas-microsoft-com:office:word" xmlns:w="http://schemas.openxmlformats.org/wordprocessingml/2006/main" xmlns:w14="http://schemas.microsoft.com/office/word/2010/wordml" xmlns:w15="http://schemas.microsoft.com/office/word/2012/wordml" xmlns:w16cex="http://schemas.microsoft.com/office/word/2018/wordml/cex" xmlns:w16cid="http://schemas.microsoft.com/office/word/2016/wordml/cid" xmlns:w16="http://schemas.microsoft.com/office/word/2018/wordml" xmlns:w16se="http://schemas.microsoft.com/office/word/2015/wordml/symex" xmlns:wpg="http://schemas.microsoft.com/office/word/2010/wordprocessingGroup" xmlns:wpi="http://schemas.microsoft.com/office/word/2010/wordprocessingInk" xmlns:wne="http://schemas.microsoft.com/office/word/2006/wordml" xmlns:wps="http://schemas.microsoft.com/office/word/2010/wordprocessingShape" mc:Ignorable="w14 w15 w16se w16cid w16 w16cex wp14">
+<w:endnotes xmlns:wpc="http://schemas.microsoft.com/office/word/2010/wordprocessingCanvas" xmlns:cx="http://schemas.microsoft.com/office/drawing/2014/chartex" xmlns:cx1="http://schemas.microsoft.com/office/drawing/2015/9/8/chartex" xmlns:cx2="http://schemas.microsoft.com/office/drawing/2015/10/21/chartex" xmlns:cx3="http://schemas.microsoft.com/office/drawing/2016/5/9/chartex" xmlns:cx4="http://schemas.microsoft.com/office/drawing/2016/5/10/chartex" xmlns:cx5="http://schemas.microsoft.com/office/drawing/2016/5/11/chartex" xmlns:cx6="http://schemas.microsoft.com/office/drawing/2016/5/12/chartex" xmlns:cx7="http://schemas.microsoft.com/office/drawing/2016/5/13/chartex" xmlns:cx8="http://schemas.microsoft.com/office/drawing/2016/5/14/chartex" xmlns:mc="http://schemas.openxmlformats.org/markup-compatibility/2006" xmlns:aink="http://schemas.microsoft.com/office/drawing/2016/ink" xmlns:am3d="http://schemas.microsoft.com/office/drawing/2017/model3d" xmlns:o="urn:schemas-microsoft-com:office:office" xmlns:oel="http://schemas.microsoft.com/office/2019/extlst" xmlns:r="http://schemas.openxmlformats.org/officeDocument/2006/relationships" xmlns:m="http://schemas.openxmlformats.org/officeDocument/2006/math" xmlns:v="urn:schemas-microsoft-com:vml" xmlns:wp14="http://schemas.microsoft.com/office/word/2010/wordprocessingDrawing" xmlns:wp="http://schemas.openxmlformats.org/drawingml/2006/wordprocessingDrawing" xmlns:w10="urn:schemas-microsoft-com:office:word" xmlns:w="http://schemas.openxmlformats.org/wordprocessingml/2006/main" xmlns:w14="http://schemas.microsoft.com/office/word/2010/wordml" xmlns:w15="http://schemas.microsoft.com/office/word/2012/wordml" xmlns:w16cex="http://schemas.microsoft.com/office/word/2018/wordml/cex" xmlns:w16cid="http://schemas.microsoft.com/office/word/2016/wordml/cid" xmlns:w16="http://schemas.microsoft.com/office/word/2018/wordml" xmlns:w16sdtdh="http://schemas.microsoft.com/office/word/2020/wordml/sdtdatahash" xmlns:w16se="http://schemas.microsoft.com/office/word/2015/wordml/symex" xmlns:wpg="http://schemas.microsoft.com/office/word/2010/wordprocessingGroup" xmlns:wpi="http://schemas.microsoft.com/office/word/2010/wordprocessingInk" xmlns:wne="http://schemas.microsoft.com/office/word/2006/wordml" xmlns:wps="http://schemas.microsoft.com/office/word/2010/wordprocessingShape" mc:Ignorable="w14 w15 w16se w16cid w16 w16cex w16sdtdh wp14">
   <w:endnote w:type="separator" w:id="-1">
     <w:p>
       <w:pPr>
@@ -6011,7 +6121,7 @@
 </file>
 
 <file path=word/footer1.xml><?xml version="1.0" encoding="utf-8"?>
-<w:ftr xmlns:wpc="http://schemas.microsoft.com/office/word/2010/wordprocessingCanvas" xmlns:cx="http://schemas.microsoft.com/office/drawing/2014/chartex" xmlns:cx1="http://schemas.microsoft.com/office/drawing/2015/9/8/chartex" xmlns:cx2="http://schemas.microsoft.com/office/drawing/2015/10/21/chartex" xmlns:cx3="http://schemas.microsoft.com/office/drawing/2016/5/9/chartex" xmlns:cx4="http://schemas.microsoft.com/office/drawing/2016/5/10/chartex" xmlns:cx5="http://schemas.microsoft.com/office/drawing/2016/5/11/chartex" xmlns:cx6="http://schemas.microsoft.com/office/drawing/2016/5/12/chartex" xmlns:cx7="http://schemas.microsoft.com/office/drawing/2016/5/13/chartex" xmlns:cx8="http://schemas.microsoft.com/office/drawing/2016/5/14/chartex" xmlns:mc="http://schemas.openxmlformats.org/markup-compatibility/2006" xmlns:aink="http://schemas.microsoft.com/office/drawing/2016/ink" xmlns:am3d="http://schemas.microsoft.com/office/drawing/2017/model3d" xmlns:o="urn:schemas-microsoft-com:office:office" xmlns:r="http://schemas.openxmlformats.org/officeDocument/2006/relationships" xmlns:m="http://schemas.openxmlformats.org/officeDocument/2006/math" xmlns:v="urn:schemas-microsoft-com:vml" xmlns:wp14="http://schemas.microsoft.com/office/word/2010/wordprocessingDrawing" xmlns:wp="http://schemas.openxmlformats.org/drawingml/2006/wordprocessingDrawing" xmlns:w10="urn:schemas-microsoft-com:office:word" xmlns:w="http://schemas.openxmlformats.org/wordprocessingml/2006/main" xmlns:w14="http://schemas.microsoft.com/office/word/2010/wordml" xmlns:w15="http://schemas.microsoft.com/office/word/2012/wordml" xmlns:w16cex="http://schemas.microsoft.com/office/word/2018/wordml/cex" xmlns:w16cid="http://schemas.microsoft.com/office/word/2016/wordml/cid" xmlns:w16="http://schemas.microsoft.com/office/word/2018/wordml" xmlns:w16se="http://schemas.microsoft.com/office/word/2015/wordml/symex" xmlns:wpg="http://schemas.microsoft.com/office/word/2010/wordprocessingGroup" xmlns:wpi="http://schemas.microsoft.com/office/word/2010/wordprocessingInk" xmlns:wne="http://schemas.microsoft.com/office/word/2006/wordml" xmlns:wps="http://schemas.microsoft.com/office/word/2010/wordprocessingShape" mc:Ignorable="w14 w15 w16se w16cid w16 w16cex wp14">
+<w:ftr xmlns:wpc="http://schemas.microsoft.com/office/word/2010/wordprocessingCanvas" xmlns:cx="http://schemas.microsoft.com/office/drawing/2014/chartex" xmlns:cx1="http://schemas.microsoft.com/office/drawing/2015/9/8/chartex" xmlns:cx2="http://schemas.microsoft.com/office/drawing/2015/10/21/chartex" xmlns:cx3="http://schemas.microsoft.com/office/drawing/2016/5/9/chartex" xmlns:cx4="http://schemas.microsoft.com/office/drawing/2016/5/10/chartex" xmlns:cx5="http://schemas.microsoft.com/office/drawing/2016/5/11/chartex" xmlns:cx6="http://schemas.microsoft.com/office/drawing/2016/5/12/chartex" xmlns:cx7="http://schemas.microsoft.com/office/drawing/2016/5/13/chartex" xmlns:cx8="http://schemas.microsoft.com/office/drawing/2016/5/14/chartex" xmlns:mc="http://schemas.openxmlformats.org/markup-compatibility/2006" xmlns:aink="http://schemas.microsoft.com/office/drawing/2016/ink" xmlns:am3d="http://schemas.microsoft.com/office/drawing/2017/model3d" xmlns:o="urn:schemas-microsoft-com:office:office" xmlns:oel="http://schemas.microsoft.com/office/2019/extlst" xmlns:r="http://schemas.openxmlformats.org/officeDocument/2006/relationships" xmlns:m="http://schemas.openxmlformats.org/officeDocument/2006/math" xmlns:v="urn:schemas-microsoft-com:vml" xmlns:wp14="http://schemas.microsoft.com/office/word/2010/wordprocessingDrawing" xmlns:wp="http://schemas.openxmlformats.org/drawingml/2006/wordprocessingDrawing" xmlns:w10="urn:schemas-microsoft-com:office:word" xmlns:w="http://schemas.openxmlformats.org/wordprocessingml/2006/main" xmlns:w14="http://schemas.microsoft.com/office/word/2010/wordml" xmlns:w15="http://schemas.microsoft.com/office/word/2012/wordml" xmlns:w16cex="http://schemas.microsoft.com/office/word/2018/wordml/cex" xmlns:w16cid="http://schemas.microsoft.com/office/word/2016/wordml/cid" xmlns:w16="http://schemas.microsoft.com/office/word/2018/wordml" xmlns:w16sdtdh="http://schemas.microsoft.com/office/word/2020/wordml/sdtdatahash" xmlns:w16se="http://schemas.microsoft.com/office/word/2015/wordml/symex" xmlns:wpg="http://schemas.microsoft.com/office/word/2010/wordprocessingGroup" xmlns:wpi="http://schemas.microsoft.com/office/word/2010/wordprocessingInk" xmlns:wne="http://schemas.microsoft.com/office/word/2006/wordml" xmlns:wps="http://schemas.microsoft.com/office/word/2010/wordprocessingShape" mc:Ignorable="w14 w15 w16se w16cid w16 w16cex w16sdtdh wp14">
   <w:sdt>
     <w:sdtPr>
       <w:rPr>
@@ -6063,7 +6173,7 @@
 </file>
 
 <file path=word/footer2.xml><?xml version="1.0" encoding="utf-8"?>
-<w:ftr xmlns:wpc="http://schemas.microsoft.com/office/word/2010/wordprocessingCanvas" xmlns:cx="http://schemas.microsoft.com/office/drawing/2014/chartex" xmlns:cx1="http://schemas.microsoft.com/office/drawing/2015/9/8/chartex" xmlns:cx2="http://schemas.microsoft.com/office/drawing/2015/10/21/chartex" xmlns:cx3="http://schemas.microsoft.com/office/drawing/2016/5/9/chartex" xmlns:cx4="http://schemas.microsoft.com/office/drawing/2016/5/10/chartex" xmlns:cx5="http://schemas.microsoft.com/office/drawing/2016/5/11/chartex" xmlns:cx6="http://schemas.microsoft.com/office/drawing/2016/5/12/chartex" xmlns:cx7="http://schemas.microsoft.com/office/drawing/2016/5/13/chartex" xmlns:cx8="http://schemas.microsoft.com/office/drawing/2016/5/14/chartex" xmlns:mc="http://schemas.openxmlformats.org/markup-compatibility/2006" xmlns:aink="http://schemas.microsoft.com/office/drawing/2016/ink" xmlns:am3d="http://schemas.microsoft.com/office/drawing/2017/model3d" xmlns:o="urn:schemas-microsoft-com:office:office" xmlns:r="http://schemas.openxmlformats.org/officeDocument/2006/relationships" xmlns:m="http://schemas.openxmlformats.org/officeDocument/2006/math" xmlns:v="urn:schemas-microsoft-com:vml" xmlns:wp14="http://schemas.microsoft.com/office/word/2010/wordprocessingDrawing" xmlns:wp="http://schemas.openxmlformats.org/drawingml/2006/wordprocessingDrawing" xmlns:w10="urn:schemas-microsoft-com:office:word" xmlns:w="http://schemas.openxmlformats.org/wordprocessingml/2006/main" xmlns:w14="http://schemas.microsoft.com/office/word/2010/wordml" xmlns:w15="http://schemas.microsoft.com/office/word/2012/wordml" xmlns:w16cex="http://schemas.microsoft.com/office/word/2018/wordml/cex" xmlns:w16cid="http://schemas.microsoft.com/office/word/2016/wordml/cid" xmlns:w16="http://schemas.microsoft.com/office/word/2018/wordml" xmlns:w16se="http://schemas.microsoft.com/office/word/2015/wordml/symex" xmlns:wpg="http://schemas.microsoft.com/office/word/2010/wordprocessingGroup" xmlns:wpi="http://schemas.microsoft.com/office/word/2010/wordprocessingInk" xmlns:wne="http://schemas.microsoft.com/office/word/2006/wordml" xmlns:wps="http://schemas.microsoft.com/office/word/2010/wordprocessingShape" mc:Ignorable="w14 w15 w16se w16cid w16 w16cex wp14">
+<w:ftr xmlns:wpc="http://schemas.microsoft.com/office/word/2010/wordprocessingCanvas" xmlns:cx="http://schemas.microsoft.com/office/drawing/2014/chartex" xmlns:cx1="http://schemas.microsoft.com/office/drawing/2015/9/8/chartex" xmlns:cx2="http://schemas.microsoft.com/office/drawing/2015/10/21/chartex" xmlns:cx3="http://schemas.microsoft.com/office/drawing/2016/5/9/chartex" xmlns:cx4="http://schemas.microsoft.com/office/drawing/2016/5/10/chartex" xmlns:cx5="http://schemas.microsoft.com/office/drawing/2016/5/11/chartex" xmlns:cx6="http://schemas.microsoft.com/office/drawing/2016/5/12/chartex" xmlns:cx7="http://schemas.microsoft.com/office/drawing/2016/5/13/chartex" xmlns:cx8="http://schemas.microsoft.com/office/drawing/2016/5/14/chartex" xmlns:mc="http://schemas.openxmlformats.org/markup-compatibility/2006" xmlns:aink="http://schemas.microsoft.com/office/drawing/2016/ink" xmlns:am3d="http://schemas.microsoft.com/office/drawing/2017/model3d" xmlns:o="urn:schemas-microsoft-com:office:office" xmlns:oel="http://schemas.microsoft.com/office/2019/extlst" xmlns:r="http://schemas.openxmlformats.org/officeDocument/2006/relationships" xmlns:m="http://schemas.openxmlformats.org/officeDocument/2006/math" xmlns:v="urn:schemas-microsoft-com:vml" xmlns:wp14="http://schemas.microsoft.com/office/word/2010/wordprocessingDrawing" xmlns:wp="http://schemas.openxmlformats.org/drawingml/2006/wordprocessingDrawing" xmlns:w10="urn:schemas-microsoft-com:office:word" xmlns:w="http://schemas.openxmlformats.org/wordprocessingml/2006/main" xmlns:w14="http://schemas.microsoft.com/office/word/2010/wordml" xmlns:w15="http://schemas.microsoft.com/office/word/2012/wordml" xmlns:w16cex="http://schemas.microsoft.com/office/word/2018/wordml/cex" xmlns:w16cid="http://schemas.microsoft.com/office/word/2016/wordml/cid" xmlns:w16="http://schemas.microsoft.com/office/word/2018/wordml" xmlns:w16sdtdh="http://schemas.microsoft.com/office/word/2020/wordml/sdtdatahash" xmlns:w16se="http://schemas.microsoft.com/office/word/2015/wordml/symex" xmlns:wpg="http://schemas.microsoft.com/office/word/2010/wordprocessingGroup" xmlns:wpi="http://schemas.microsoft.com/office/word/2010/wordprocessingInk" xmlns:wne="http://schemas.microsoft.com/office/word/2006/wordml" xmlns:wps="http://schemas.microsoft.com/office/word/2010/wordprocessingShape" mc:Ignorable="w14 w15 w16se w16cid w16 w16cex w16sdtdh wp14">
   <w:sdt>
     <w:sdtPr>
       <w:rPr>
@@ -6128,7 +6238,7 @@
 </file>
 
 <file path=word/footnotes.xml><?xml version="1.0" encoding="utf-8"?>
-<w:footnotes xmlns:wpc="http://schemas.microsoft.com/office/word/2010/wordprocessingCanvas" xmlns:cx="http://schemas.microsoft.com/office/drawing/2014/chartex" xmlns:cx1="http://schemas.microsoft.com/office/drawing/2015/9/8/chartex" xmlns:cx2="http://schemas.microsoft.com/office/drawing/2015/10/21/chartex" xmlns:cx3="http://schemas.microsoft.com/office/drawing/2016/5/9/chartex" xmlns:cx4="http://schemas.microsoft.com/office/drawing/2016/5/10/chartex" xmlns:cx5="http://schemas.microsoft.com/office/drawing/2016/5/11/chartex" xmlns:cx6="http://schemas.microsoft.com/office/drawing/2016/5/12/chartex" xmlns:cx7="http://schemas.microsoft.com/office/drawing/2016/5/13/chartex" xmlns:cx8="http://schemas.microsoft.com/office/drawing/2016/5/14/chartex" xmlns:mc="http://schemas.openxmlformats.org/markup-compatibility/2006" xmlns:aink="http://schemas.microsoft.com/office/drawing/2016/ink" xmlns:am3d="http://schemas.microsoft.com/office/drawing/2017/model3d" xmlns:o="urn:schemas-microsoft-com:office:office" xmlns:r="http://schemas.openxmlformats.org/officeDocument/2006/relationships" xmlns:m="http://schemas.openxmlformats.org/officeDocument/2006/math" xmlns:v="urn:schemas-microsoft-com:vml" xmlns:wp14="http://schemas.microsoft.com/office/word/2010/wordprocessingDrawing" xmlns:wp="http://schemas.openxmlformats.org/drawingml/2006/wordprocessingDrawing" xmlns:w10="urn:schemas-microsoft-com:office:word" xmlns:w="http://schemas.openxmlformats.org/wordprocessingml/2006/main" xmlns:w14="http://schemas.microsoft.com/office/word/2010/wordml" xmlns:w15="http://schemas.microsoft.com/office/word/2012/wordml" xmlns:w16cex="http://schemas.microsoft.com/office/word/2018/wordml/cex" xmlns:w16cid="http://schemas.microsoft.com/office/word/2016/wordml/cid" xmlns:w16="http://schemas.microsoft.com/office/word/2018/wordml" xmlns:w16se="http://schemas.microsoft.com/office/word/2015/wordml/symex" xmlns:wpg="http://schemas.microsoft.com/office/word/2010/wordprocessingGroup" xmlns:wpi="http://schemas.microsoft.com/office/word/2010/wordprocessingInk" xmlns:wne="http://schemas.microsoft.com/office/word/2006/wordml" xmlns:wps="http://schemas.microsoft.com/office/word/2010/wordprocessingShape" mc:Ignorable="w14 w15 w16se w16cid w16 w16cex wp14">
+<w:footnotes xmlns:wpc="http://schemas.microsoft.com/office/word/2010/wordprocessingCanvas" xmlns:cx="http://schemas.microsoft.com/office/drawing/2014/chartex" xmlns:cx1="http://schemas.microsoft.com/office/drawing/2015/9/8/chartex" xmlns:cx2="http://schemas.microsoft.com/office/drawing/2015/10/21/chartex" xmlns:cx3="http://schemas.microsoft.com/office/drawing/2016/5/9/chartex" xmlns:cx4="http://schemas.microsoft.com/office/drawing/2016/5/10/chartex" xmlns:cx5="http://schemas.microsoft.com/office/drawing/2016/5/11/chartex" xmlns:cx6="http://schemas.microsoft.com/office/drawing/2016/5/12/chartex" xmlns:cx7="http://schemas.microsoft.com/office/drawing/2016/5/13/chartex" xmlns:cx8="http://schemas.microsoft.com/office/drawing/2016/5/14/chartex" xmlns:mc="http://schemas.openxmlformats.org/markup-compatibility/2006" xmlns:aink="http://schemas.microsoft.com/office/drawing/2016/ink" xmlns:am3d="http://schemas.microsoft.com/office/drawing/2017/model3d" xmlns:o="urn:schemas-microsoft-com:office:office" xmlns:oel="http://schemas.microsoft.com/office/2019/extlst" xmlns:r="http://schemas.openxmlformats.org/officeDocument/2006/relationships" xmlns:m="http://schemas.openxmlformats.org/officeDocument/2006/math" xmlns:v="urn:schemas-microsoft-com:vml" xmlns:wp14="http://schemas.microsoft.com/office/word/2010/wordprocessingDrawing" xmlns:wp="http://schemas.openxmlformats.org/drawingml/2006/wordprocessingDrawing" xmlns:w10="urn:schemas-microsoft-com:office:word" xmlns:w="http://schemas.openxmlformats.org/wordprocessingml/2006/main" xmlns:w14="http://schemas.microsoft.com/office/word/2010/wordml" xmlns:w15="http://schemas.microsoft.com/office/word/2012/wordml" xmlns:w16cex="http://schemas.microsoft.com/office/word/2018/wordml/cex" xmlns:w16cid="http://schemas.microsoft.com/office/word/2016/wordml/cid" xmlns:w16="http://schemas.microsoft.com/office/word/2018/wordml" xmlns:w16sdtdh="http://schemas.microsoft.com/office/word/2020/wordml/sdtdatahash" xmlns:w16se="http://schemas.microsoft.com/office/word/2015/wordml/symex" xmlns:wpg="http://schemas.microsoft.com/office/word/2010/wordprocessingGroup" xmlns:wpi="http://schemas.microsoft.com/office/word/2010/wordprocessingInk" xmlns:wne="http://schemas.microsoft.com/office/word/2006/wordml" xmlns:wps="http://schemas.microsoft.com/office/word/2010/wordprocessingShape" mc:Ignorable="w14 w15 w16se w16cid w16 w16cex w16sdtdh wp14">
   <w:footnote w:type="separator" w:id="-1">
     <w:p>
       <w:pPr>
@@ -6153,7 +6263,7 @@
 </file>
 
 <file path=word/numbering.xml><?xml version="1.0" encoding="utf-8"?>
-<w:numbering xmlns:wpc="http://schemas.microsoft.com/office/word/2010/wordprocessingCanvas" xmlns:cx="http://schemas.microsoft.com/office/drawing/2014/chartex" xmlns:cx1="http://schemas.microsoft.com/office/drawing/2015/9/8/chartex" xmlns:cx2="http://schemas.microsoft.com/office/drawing/2015/10/21/chartex" xmlns:cx3="http://schemas.microsoft.com/office/drawing/2016/5/9/chartex" xmlns:cx4="http://schemas.microsoft.com/office/drawing/2016/5/10/chartex" xmlns:cx5="http://schemas.microsoft.com/office/drawing/2016/5/11/chartex" xmlns:cx6="http://schemas.microsoft.com/office/drawing/2016/5/12/chartex" xmlns:cx7="http://schemas.microsoft.com/office/drawing/2016/5/13/chartex" xmlns:cx8="http://schemas.microsoft.com/office/drawing/2016/5/14/chartex" xmlns:mc="http://schemas.openxmlformats.org/markup-compatibility/2006" xmlns:aink="http://schemas.microsoft.com/office/drawing/2016/ink" xmlns:am3d="http://schemas.microsoft.com/office/drawing/2017/model3d" xmlns:o="urn:schemas-microsoft-com:office:office" xmlns:r="http://schemas.openxmlformats.org/officeDocument/2006/relationships" xmlns:m="http://schemas.openxmlformats.org/officeDocument/2006/math" xmlns:v="urn:schemas-microsoft-com:vml" xmlns:wp14="http://schemas.microsoft.com/office/word/2010/wordprocessingDrawing" xmlns:wp="http://schemas.openxmlformats.org/drawingml/2006/wordprocessingDrawing" xmlns:w10="urn:schemas-microsoft-com:office:word" xmlns:w="http://schemas.openxmlformats.org/wordprocessingml/2006/main" xmlns:w14="http://schemas.microsoft.com/office/word/2010/wordml" xmlns:w15="http://schemas.microsoft.com/office/word/2012/wordml" xmlns:w16cex="http://schemas.microsoft.com/office/word/2018/wordml/cex" xmlns:w16cid="http://schemas.microsoft.com/office/word/2016/wordml/cid" xmlns:w16="http://schemas.microsoft.com/office/word/2018/wordml" xmlns:w16se="http://schemas.microsoft.com/office/word/2015/wordml/symex" xmlns:wpg="http://schemas.microsoft.com/office/word/2010/wordprocessingGroup" xmlns:wpi="http://schemas.microsoft.com/office/word/2010/wordprocessingInk" xmlns:wne="http://schemas.microsoft.com/office/word/2006/wordml" xmlns:wps="http://schemas.microsoft.com/office/word/2010/wordprocessingShape" mc:Ignorable="w14 w15 w16se w16cid w16 w16cex wp14">
+<w:numbering xmlns:wpc="http://schemas.microsoft.com/office/word/2010/wordprocessingCanvas" xmlns:cx="http://schemas.microsoft.com/office/drawing/2014/chartex" xmlns:cx1="http://schemas.microsoft.com/office/drawing/2015/9/8/chartex" xmlns:cx2="http://schemas.microsoft.com/office/drawing/2015/10/21/chartex" xmlns:cx3="http://schemas.microsoft.com/office/drawing/2016/5/9/chartex" xmlns:cx4="http://schemas.microsoft.com/office/drawing/2016/5/10/chartex" xmlns:cx5="http://schemas.microsoft.com/office/drawing/2016/5/11/chartex" xmlns:cx6="http://schemas.microsoft.com/office/drawing/2016/5/12/chartex" xmlns:cx7="http://schemas.microsoft.com/office/drawing/2016/5/13/chartex" xmlns:cx8="http://schemas.microsoft.com/office/drawing/2016/5/14/chartex" xmlns:mc="http://schemas.openxmlformats.org/markup-compatibility/2006" xmlns:aink="http://schemas.microsoft.com/office/drawing/2016/ink" xmlns:am3d="http://schemas.microsoft.com/office/drawing/2017/model3d" xmlns:o="urn:schemas-microsoft-com:office:office" xmlns:oel="http://schemas.microsoft.com/office/2019/extlst" xmlns:r="http://schemas.openxmlformats.org/officeDocument/2006/relationships" xmlns:m="http://schemas.openxmlformats.org/officeDocument/2006/math" xmlns:v="urn:schemas-microsoft-com:vml" xmlns:wp14="http://schemas.microsoft.com/office/word/2010/wordprocessingDrawing" xmlns:wp="http://schemas.openxmlformats.org/drawingml/2006/wordprocessingDrawing" xmlns:w10="urn:schemas-microsoft-com:office:word" xmlns:w="http://schemas.openxmlformats.org/wordprocessingml/2006/main" xmlns:w14="http://schemas.microsoft.com/office/word/2010/wordml" xmlns:w15="http://schemas.microsoft.com/office/word/2012/wordml" xmlns:w16cex="http://schemas.microsoft.com/office/word/2018/wordml/cex" xmlns:w16cid="http://schemas.microsoft.com/office/word/2016/wordml/cid" xmlns:w16="http://schemas.microsoft.com/office/word/2018/wordml" xmlns:w16sdtdh="http://schemas.microsoft.com/office/word/2020/wordml/sdtdatahash" xmlns:w16se="http://schemas.microsoft.com/office/word/2015/wordml/symex" xmlns:wpg="http://schemas.microsoft.com/office/word/2010/wordprocessingGroup" xmlns:wpi="http://schemas.microsoft.com/office/word/2010/wordprocessingInk" xmlns:wne="http://schemas.microsoft.com/office/word/2006/wordml" xmlns:wps="http://schemas.microsoft.com/office/word/2010/wordprocessingShape" mc:Ignorable="w14 w15 w16se w16cid w16 w16cex w16sdtdh wp14">
   <w:abstractNum w:abstractNumId="0" w15:restartNumberingAfterBreak="0">
     <w:nsid w:val="0B8B11FD"/>
     <w:multiLevelType w:val="multilevel"/>
@@ -7001,32 +7111,32 @@
       </w:rPr>
     </w:lvl>
   </w:abstractNum>
-  <w:num w:numId="1">
+  <w:num w:numId="1" w16cid:durableId="59058424">
     <w:abstractNumId w:val="4"/>
   </w:num>
-  <w:num w:numId="2">
+  <w:num w:numId="2" w16cid:durableId="789394756">
     <w:abstractNumId w:val="6"/>
   </w:num>
-  <w:num w:numId="3">
+  <w:num w:numId="3" w16cid:durableId="902957150">
     <w:abstractNumId w:val="0"/>
   </w:num>
-  <w:num w:numId="4">
+  <w:num w:numId="4" w16cid:durableId="944272439">
     <w:abstractNumId w:val="2"/>
   </w:num>
-  <w:num w:numId="5">
+  <w:num w:numId="5" w16cid:durableId="2075471748">
     <w:abstractNumId w:val="5"/>
   </w:num>
-  <w:num w:numId="6">
+  <w:num w:numId="6" w16cid:durableId="531454493">
     <w:abstractNumId w:val="1"/>
   </w:num>
-  <w:num w:numId="7">
+  <w:num w:numId="7" w16cid:durableId="1023672583">
     <w:abstractNumId w:val="3"/>
   </w:num>
 </w:numbering>
 </file>
 
 <file path=word/styles.xml><?xml version="1.0" encoding="utf-8"?>
-<w:styles xmlns:mc="http://schemas.openxmlformats.org/markup-compatibility/2006" xmlns:r="http://schemas.openxmlformats.org/officeDocument/2006/relationships" xmlns:w="http://schemas.openxmlformats.org/wordprocessingml/2006/main" xmlns:w14="http://schemas.microsoft.com/office/word/2010/wordml" xmlns:w15="http://schemas.microsoft.com/office/word/2012/wordml" xmlns:w16cex="http://schemas.microsoft.com/office/word/2018/wordml/cex" xmlns:w16cid="http://schemas.microsoft.com/office/word/2016/wordml/cid" xmlns:w16="http://schemas.microsoft.com/office/word/2018/wordml" xmlns:w16se="http://schemas.microsoft.com/office/word/2015/wordml/symex" mc:Ignorable="w14 w15 w16se w16cid w16 w16cex">
+<w:styles xmlns:mc="http://schemas.openxmlformats.org/markup-compatibility/2006" xmlns:r="http://schemas.openxmlformats.org/officeDocument/2006/relationships" xmlns:w="http://schemas.openxmlformats.org/wordprocessingml/2006/main" xmlns:w14="http://schemas.microsoft.com/office/word/2010/wordml" xmlns:w15="http://schemas.microsoft.com/office/word/2012/wordml" xmlns:w16cex="http://schemas.microsoft.com/office/word/2018/wordml/cex" xmlns:w16cid="http://schemas.microsoft.com/office/word/2016/wordml/cid" xmlns:w16="http://schemas.microsoft.com/office/word/2018/wordml" xmlns:w16sdtdh="http://schemas.microsoft.com/office/word/2020/wordml/sdtdatahash" xmlns:w16se="http://schemas.microsoft.com/office/word/2015/wordml/symex" mc:Ignorable="w14 w15 w16se w16cid w16 w16cex w16sdtdh">
   <w:docDefaults>
     <w:rPrDefault>
       <w:rPr>

</xml_diff>

<commit_message>
updated Incident Response Plan secondary document (typos)
</commit_message>
<xml_diff>
--- a/source/reference_documents/secondary_documents/foundation phase/Incident Response Plan/Incident Response Plan.docx
+++ b/source/reference_documents/secondary_documents/foundation phase/Incident Response Plan/Incident Response Plan.docx
@@ -31,7 +31,7 @@
         <w:t>1</w:t>
       </w:r>
       <w:r>
-        <w:t>3</w:t>
+        <w:t>4</w:t>
       </w:r>
     </w:p>
     <w:p>
@@ -51,7 +51,7 @@
         <w:rPr>
           <w:noProof/>
         </w:rPr>
-        <w:t>9/8/23 9:36 AM</w:t>
+        <w:t>10/24/23 12:30 PM</w:t>
       </w:r>
       <w:r>
         <w:fldChar w:fldCharType="end"/>
@@ -2448,7 +2448,7 @@
         <w:rPr>
           <w:lang w:val="en-US"/>
         </w:rPr>
-        <w:t>t</w:t>
+        <w:t>T</w:t>
       </w:r>
       <w:r>
         <w:rPr>
@@ -4988,7 +4988,13 @@
         <w:tab/>
       </w:r>
       <w:r>
-        <w:t>If the threat has been determined to be stem from a supplier-provided element deficiency, the Development SME show is assumed to represent resources of the supplier.</w:t>
+        <w:t>If the threat has been determined to stem from a supplier-provided element deficiency, the Development SME show</w:t>
+      </w:r>
+      <w:r>
+        <w:t>n</w:t>
+      </w:r>
+      <w:r>
+        <w:t xml:space="preserve"> is assumed to represent resources of the supplier.</w:t>
       </w:r>
     </w:p>
     <w:p>

</xml_diff>

<commit_message>
updated Incident Response Plan AVCDL secondary document (corrected full workflow image resolution issue)
</commit_message>
<xml_diff>
--- a/source/reference_documents/secondary_documents/foundation phase/Incident Response Plan/Incident Response Plan.docx
+++ b/source/reference_documents/secondary_documents/foundation phase/Incident Response Plan/Incident Response Plan.docx
@@ -28,10 +28,7 @@
         <w:t xml:space="preserve">Version </w:t>
       </w:r>
       <w:r>
-        <w:t>1</w:t>
-      </w:r>
-      <w:r>
-        <w:t>4</w:t>
+        <w:t>15</w:t>
       </w:r>
     </w:p>
     <w:p>
@@ -51,7 +48,7 @@
         <w:rPr>
           <w:noProof/>
         </w:rPr>
-        <w:t>10/24/23 12:30 PM</w:t>
+        <w:t>1/5/24 8:26 AM</w:t>
       </w:r>
       <w:r>
         <w:fldChar w:fldCharType="end"/>
@@ -391,8 +388,8 @@
           <w:noProof/>
         </w:rPr>
         <w:drawing>
-          <wp:inline distT="0" distB="0" distL="0" distR="0" wp14:anchorId="42011E6F" wp14:editId="5E008D03">
-            <wp:extent cx="5941750" cy="1811551"/>
+          <wp:inline distT="0" distB="0" distL="0" distR="0" wp14:anchorId="42011E6F" wp14:editId="3486B6F2">
+            <wp:extent cx="5941750" cy="1811550"/>
             <wp:effectExtent l="0" t="0" r="1905" b="5080"/>
             <wp:docPr id="7" name="Picture 7"/>
             <wp:cNvGraphicFramePr>
@@ -406,13 +403,7 @@
                     <pic:cNvPicPr/>
                   </pic:nvPicPr>
                   <pic:blipFill>
-                    <a:blip r:embed="rId8" cstate="print">
-                      <a:extLst>
-                        <a:ext uri="{28A0092B-C50C-407E-A947-70E740481C1C}">
-                          <a14:useLocalDpi xmlns:a14="http://schemas.microsoft.com/office/drawing/2010/main" val="0"/>
-                        </a:ext>
-                      </a:extLst>
-                    </a:blip>
+                    <a:blip r:embed="rId8"/>
                     <a:stretch>
                       <a:fillRect/>
                     </a:stretch>
@@ -420,7 +411,7 @@
                   <pic:spPr>
                     <a:xfrm>
                       <a:off x="0" y="0"/>
-                      <a:ext cx="5941750" cy="1811551"/>
+                      <a:ext cx="5941750" cy="1811550"/>
                     </a:xfrm>
                     <a:prstGeom prst="rect">
                       <a:avLst/>

</xml_diff>